<commit_message>
edición del archivo doc
se edito el archivo para mayor comprensión
</commit_message>
<xml_diff>
--- a/Trabajo Practico  01.docx
+++ b/Trabajo Practico  01.docx
@@ -3156,9 +3156,9 @@
           <w:noProof/>
         </w:rPr>
         <w:drawing>
-          <wp:inline distT="0" distB="0" distL="0" distR="0" wp14:anchorId="7DD71A35" wp14:editId="0ECCE555">
-            <wp:extent cx="5549900" cy="1675765"/>
-            <wp:effectExtent l="0" t="0" r="0" b="635"/>
+          <wp:inline distT="0" distB="0" distL="0" distR="0" wp14:anchorId="7DD71A35" wp14:editId="31895CBC">
+            <wp:extent cx="4552950" cy="1374741"/>
+            <wp:effectExtent l="0" t="0" r="0" b="0"/>
             <wp:docPr id="14" name="Imagen 14"/>
             <wp:cNvGraphicFramePr>
               <a:graphicFrameLocks xmlns:a="http://schemas.openxmlformats.org/drawingml/2006/main" noChangeAspect="1"/>
@@ -3179,7 +3179,7 @@
                   <pic:spPr>
                     <a:xfrm>
                       <a:off x="0" y="0"/>
-                      <a:ext cx="5549900" cy="1675765"/>
+                      <a:ext cx="4588406" cy="1385447"/>
                     </a:xfrm>
                     <a:prstGeom prst="rect">
                       <a:avLst/>
@@ -3323,11 +3323,10 @@
           <w:rFonts w:ascii="Noto Sans Math" w:eastAsia="Noto Sans Math" w:hAnsi="Noto Sans Math"/>
           <w:noProof/>
         </w:rPr>
-        <w:lastRenderedPageBreak/>
         <w:drawing>
-          <wp:inline distT="0" distB="0" distL="0" distR="0" wp14:anchorId="5566C40A" wp14:editId="6E86F39B">
-            <wp:extent cx="5549900" cy="2003425"/>
-            <wp:effectExtent l="0" t="0" r="0" b="0"/>
+          <wp:inline distT="0" distB="0" distL="0" distR="0" wp14:anchorId="5566C40A" wp14:editId="4AE2EAE1">
+            <wp:extent cx="4318000" cy="1558729"/>
+            <wp:effectExtent l="0" t="0" r="6350" b="3810"/>
             <wp:docPr id="15" name="Imagen 15"/>
             <wp:cNvGraphicFramePr>
               <a:graphicFrameLocks xmlns:a="http://schemas.openxmlformats.org/drawingml/2006/main" noChangeAspect="1"/>
@@ -3348,7 +3347,7 @@
                   <pic:spPr>
                     <a:xfrm>
                       <a:off x="0" y="0"/>
-                      <a:ext cx="5549900" cy="2003425"/>
+                      <a:ext cx="4384312" cy="1582667"/>
                     </a:xfrm>
                     <a:prstGeom prst="rect">
                       <a:avLst/>
@@ -3364,6 +3363,16 @@
     <w:p>
       <w:pPr>
         <w:pStyle w:val="Textoindependiente"/>
+        <w:spacing w:before="36"/>
+        <w:ind w:left="530"/>
+        <w:rPr>
+          <w:rFonts w:ascii="Noto Sans Math" w:eastAsia="Noto Sans Math" w:hAnsi="Noto Sans Math"/>
+        </w:rPr>
+      </w:pPr>
+    </w:p>
+    <w:p>
+      <w:pPr>
+        <w:pStyle w:val="Textoindependiente"/>
         <w:numPr>
           <w:ilvl w:val="0"/>
           <w:numId w:val="3"/>
@@ -3377,6 +3386,7 @@
         <w:rPr>
           <w:rFonts w:ascii="Noto Sans Math" w:eastAsia="Noto Sans Math" w:hAnsi="Noto Sans Math"/>
         </w:rPr>
+        <w:lastRenderedPageBreak/>
         <w:t>x = 0; y = 5</w:t>
       </w:r>
     </w:p>
@@ -4207,15 +4217,28 @@
           <w:spacing w:val="-10"/>
         </w:rPr>
       </w:pPr>
+    </w:p>
+    <w:p>
+      <w:pPr>
+        <w:pStyle w:val="Prrafodelista"/>
+        <w:tabs>
+          <w:tab w:val="left" w:pos="323"/>
+        </w:tabs>
+        <w:spacing w:before="2"/>
+        <w:ind w:firstLine="0"/>
+        <w:rPr>
+          <w:spacing w:val="-10"/>
+        </w:rPr>
+      </w:pPr>
       <w:r>
         <w:rPr>
           <w:noProof/>
           <w:spacing w:val="-10"/>
         </w:rPr>
         <w:drawing>
-          <wp:inline distT="0" distB="0" distL="0" distR="0" wp14:anchorId="3A2D4AF9" wp14:editId="36CD8CF5">
-            <wp:extent cx="5549900" cy="2107565"/>
-            <wp:effectExtent l="0" t="0" r="0" b="6985"/>
+          <wp:inline distT="0" distB="0" distL="0" distR="0" wp14:anchorId="3A2D4AF9" wp14:editId="601AAD23">
+            <wp:extent cx="4548276" cy="1727200"/>
+            <wp:effectExtent l="0" t="0" r="5080" b="6350"/>
             <wp:docPr id="17" name="Imagen 17"/>
             <wp:cNvGraphicFramePr>
               <a:graphicFrameLocks xmlns:a="http://schemas.openxmlformats.org/drawingml/2006/main" noChangeAspect="1"/>
@@ -4236,7 +4259,7 @@
                   <pic:spPr>
                     <a:xfrm>
                       <a:off x="0" y="0"/>
-                      <a:ext cx="5549900" cy="2107565"/>
+                      <a:ext cx="4572705" cy="1736477"/>
                     </a:xfrm>
                     <a:prstGeom prst="rect">
                       <a:avLst/>
@@ -4261,32 +4284,6 @@
           <w:spacing w:val="-10"/>
         </w:rPr>
       </w:pPr>
-    </w:p>
-    <w:p>
-      <w:pPr>
-        <w:pStyle w:val="Prrafodelista"/>
-        <w:tabs>
-          <w:tab w:val="left" w:pos="323"/>
-        </w:tabs>
-        <w:spacing w:before="2"/>
-        <w:ind w:firstLine="0"/>
-        <w:rPr>
-          <w:spacing w:val="-10"/>
-        </w:rPr>
-      </w:pPr>
-    </w:p>
-    <w:p>
-      <w:pPr>
-        <w:pStyle w:val="Prrafodelista"/>
-        <w:tabs>
-          <w:tab w:val="left" w:pos="323"/>
-        </w:tabs>
-        <w:spacing w:before="2"/>
-        <w:ind w:firstLine="0"/>
-        <w:rPr>
-          <w:spacing w:val="-10"/>
-        </w:rPr>
-      </w:pPr>
       <w:r>
         <w:rPr>
           <w:spacing w:val="-10"/>
@@ -4310,7 +4307,6 @@
         <w:rPr>
           <w:w w:val="85"/>
         </w:rPr>
-        <w:lastRenderedPageBreak/>
         <w:t>(A</w:t>
       </w:r>
       <w:r>
@@ -4478,13 +4474,14 @@
       </w:pPr>
       <w:r>
         <w:rPr>
+          <w:noProof/>
           <w:spacing w:val="-10"/>
           <w:w w:val="85"/>
         </w:rPr>
         <w:drawing>
-          <wp:inline distT="0" distB="0" distL="0" distR="0" wp14:anchorId="633BDBCC" wp14:editId="703C7E9B">
-            <wp:extent cx="5549900" cy="2058670"/>
-            <wp:effectExtent l="0" t="0" r="0" b="0"/>
+          <wp:inline distT="0" distB="0" distL="0" distR="0" wp14:anchorId="633BDBCC" wp14:editId="6AD36769">
+            <wp:extent cx="4262570" cy="1581150"/>
+            <wp:effectExtent l="0" t="0" r="5080" b="0"/>
             <wp:docPr id="23" name="Imagen 23"/>
             <wp:cNvGraphicFramePr>
               <a:graphicFrameLocks xmlns:a="http://schemas.openxmlformats.org/drawingml/2006/main" noChangeAspect="1"/>
@@ -4505,7 +4502,7 @@
                   <pic:spPr>
                     <a:xfrm>
                       <a:off x="0" y="0"/>
-                      <a:ext cx="5549900" cy="2058670"/>
+                      <a:ext cx="4290560" cy="1591533"/>
                     </a:xfrm>
                     <a:prstGeom prst="rect">
                       <a:avLst/>
@@ -4535,6 +4532,7 @@
         <w:rPr>
           <w:spacing w:val="-2"/>
         </w:rPr>
+        <w:lastRenderedPageBreak/>
         <w:t>(((B</w:t>
       </w:r>
       <w:r>
@@ -4782,9 +4780,9 @@
           <w:noProof/>
         </w:rPr>
         <w:drawing>
-          <wp:inline distT="0" distB="0" distL="0" distR="0" wp14:anchorId="4CCF1D40" wp14:editId="17A08B51">
-            <wp:extent cx="5549900" cy="2105025"/>
-            <wp:effectExtent l="0" t="0" r="0" b="9525"/>
+          <wp:inline distT="0" distB="0" distL="0" distR="0" wp14:anchorId="4CCF1D40" wp14:editId="4122C3A2">
+            <wp:extent cx="4369605" cy="1657350"/>
+            <wp:effectExtent l="0" t="0" r="0" b="0"/>
             <wp:docPr id="18" name="Imagen 18"/>
             <wp:cNvGraphicFramePr>
               <a:graphicFrameLocks xmlns:a="http://schemas.openxmlformats.org/drawingml/2006/main" noChangeAspect="1"/>
@@ -4805,7 +4803,7 @@
                   <pic:spPr>
                     <a:xfrm>
                       <a:off x="0" y="0"/>
-                      <a:ext cx="5549900" cy="2105025"/>
+                      <a:ext cx="4406447" cy="1671324"/>
                     </a:xfrm>
                     <a:prstGeom prst="rect">
                       <a:avLst/>
@@ -4823,86 +4821,13 @@
         <w:pStyle w:val="Textoindependiente"/>
         <w:spacing w:before="192" w:line="424" w:lineRule="auto"/>
         <w:ind w:right="3467"/>
+      </w:pPr>
+      <w:r>
         <w:rPr>
           <w:color w:val="00AE50"/>
           <w:spacing w:val="-6"/>
           <w:u w:val="single" w:color="00AE50"/>
         </w:rPr>
-      </w:pPr>
-    </w:p>
-    <w:p>
-      <w:pPr>
-        <w:pStyle w:val="Textoindependiente"/>
-        <w:spacing w:before="192" w:line="424" w:lineRule="auto"/>
-        <w:ind w:right="3467"/>
-        <w:rPr>
-          <w:color w:val="00AE50"/>
-          <w:spacing w:val="-6"/>
-          <w:u w:val="single" w:color="00AE50"/>
-        </w:rPr>
-      </w:pPr>
-    </w:p>
-    <w:p>
-      <w:pPr>
-        <w:pStyle w:val="Textoindependiente"/>
-        <w:spacing w:before="192" w:line="424" w:lineRule="auto"/>
-        <w:ind w:right="3467"/>
-        <w:rPr>
-          <w:color w:val="00AE50"/>
-          <w:spacing w:val="-6"/>
-          <w:u w:val="single" w:color="00AE50"/>
-        </w:rPr>
-      </w:pPr>
-    </w:p>
-    <w:p>
-      <w:pPr>
-        <w:pStyle w:val="Textoindependiente"/>
-        <w:spacing w:before="192" w:line="424" w:lineRule="auto"/>
-        <w:ind w:right="3467"/>
-        <w:rPr>
-          <w:color w:val="00AE50"/>
-          <w:spacing w:val="-6"/>
-          <w:u w:val="single" w:color="00AE50"/>
-        </w:rPr>
-      </w:pPr>
-    </w:p>
-    <w:p>
-      <w:pPr>
-        <w:pStyle w:val="Textoindependiente"/>
-        <w:spacing w:before="192" w:line="424" w:lineRule="auto"/>
-        <w:ind w:right="3467"/>
-        <w:rPr>
-          <w:color w:val="00AE50"/>
-          <w:spacing w:val="-6"/>
-          <w:u w:val="single" w:color="00AE50"/>
-        </w:rPr>
-      </w:pPr>
-    </w:p>
-    <w:p>
-      <w:pPr>
-        <w:pStyle w:val="Textoindependiente"/>
-        <w:spacing w:before="192" w:line="424" w:lineRule="auto"/>
-        <w:ind w:right="3467"/>
-        <w:rPr>
-          <w:color w:val="00AE50"/>
-          <w:spacing w:val="-6"/>
-          <w:u w:val="single" w:color="00AE50"/>
-        </w:rPr>
-      </w:pPr>
-    </w:p>
-    <w:p>
-      <w:pPr>
-        <w:pStyle w:val="Textoindependiente"/>
-        <w:spacing w:before="192" w:line="424" w:lineRule="auto"/>
-        <w:ind w:right="3467"/>
-      </w:pPr>
-      <w:r>
-        <w:rPr>
-          <w:color w:val="00AE50"/>
-          <w:spacing w:val="-6"/>
-          <w:u w:val="single" w:color="00AE50"/>
-        </w:rPr>
-        <w:lastRenderedPageBreak/>
         <w:t>Ejercicio</w:t>
       </w:r>
       <w:r>
@@ -5146,8 +5071,11 @@
         </w:rPr>
       </w:pPr>
       <w:r>
+        <w:rPr>
+          <w:noProof/>
+        </w:rPr>
         <w:drawing>
-          <wp:anchor distT="0" distB="0" distL="114300" distR="114300" simplePos="0" relativeHeight="487592960" behindDoc="0" locked="0" layoutInCell="1" allowOverlap="1" wp14:anchorId="737B2A18" wp14:editId="222A4D2F">
+          <wp:anchor distT="0" distB="0" distL="114300" distR="114300" simplePos="0" relativeHeight="487592960" behindDoc="0" locked="0" layoutInCell="1" allowOverlap="1" wp14:anchorId="737B2A18" wp14:editId="2A8765EE">
             <wp:simplePos x="0" y="0"/>
             <wp:positionH relativeFrom="margin">
               <wp:align>left</wp:align>
@@ -5155,8 +5083,8 @@
             <wp:positionV relativeFrom="paragraph">
               <wp:posOffset>59690</wp:posOffset>
             </wp:positionV>
-            <wp:extent cx="3574415" cy="2651125"/>
-            <wp:effectExtent l="0" t="0" r="6985" b="0"/>
+            <wp:extent cx="2933700" cy="2175510"/>
+            <wp:effectExtent l="0" t="0" r="0" b="0"/>
             <wp:wrapSquare wrapText="bothSides"/>
             <wp:docPr id="21" name="Imagen 21"/>
             <wp:cNvGraphicFramePr>
@@ -5183,7 +5111,7 @@
                   <pic:spPr bwMode="auto">
                     <a:xfrm>
                       <a:off x="0" y="0"/>
-                      <a:ext cx="3574415" cy="2651125"/>
+                      <a:ext cx="2985384" cy="2214244"/>
                     </a:xfrm>
                     <a:prstGeom prst="rect">
                       <a:avLst/>
@@ -5514,10 +5442,14 @@
         <w:spacing w:before="1"/>
       </w:pPr>
       <w:r>
+        <w:rPr>
+          <w:noProof/>
+        </w:rPr>
+        <w:lastRenderedPageBreak/>
         <w:drawing>
-          <wp:inline distT="0" distB="0" distL="0" distR="0" wp14:anchorId="0D1585C6" wp14:editId="02D47EA6">
-            <wp:extent cx="5549900" cy="2854960"/>
-            <wp:effectExtent l="0" t="0" r="0" b="2540"/>
+          <wp:inline distT="0" distB="0" distL="0" distR="0" wp14:anchorId="0D1585C6" wp14:editId="7D159CFF">
+            <wp:extent cx="4135268" cy="2127250"/>
+            <wp:effectExtent l="0" t="0" r="0" b="6350"/>
             <wp:docPr id="22" name="Imagen 22"/>
             <wp:cNvGraphicFramePr>
               <a:graphicFrameLocks xmlns:a="http://schemas.openxmlformats.org/drawingml/2006/main" noChangeAspect="1"/>
@@ -5538,7 +5470,7 @@
                   <pic:spPr>
                     <a:xfrm>
                       <a:off x="0" y="0"/>
-                      <a:ext cx="5549900" cy="2854960"/>
+                      <a:ext cx="4167698" cy="2143933"/>
                     </a:xfrm>
                     <a:prstGeom prst="rect">
                       <a:avLst/>
@@ -5683,13 +5615,16 @@
         <w:t xml:space="preserve"> Falso</w:t>
       </w:r>
     </w:p>
+    <w:p/>
     <w:p>
       <w:r>
-        <w:lastRenderedPageBreak/>
+        <w:rPr>
+          <w:noProof/>
+        </w:rPr>
         <w:drawing>
-          <wp:inline distT="0" distB="0" distL="0" distR="0" wp14:anchorId="05AB27FC" wp14:editId="020ACD98">
-            <wp:extent cx="5549900" cy="2473960"/>
-            <wp:effectExtent l="0" t="0" r="0" b="2540"/>
+          <wp:inline distT="0" distB="0" distL="0" distR="0" wp14:anchorId="05AB27FC" wp14:editId="25DC6CEC">
+            <wp:extent cx="4203700" cy="1873869"/>
+            <wp:effectExtent l="0" t="0" r="6350" b="0"/>
             <wp:docPr id="24" name="Imagen 24"/>
             <wp:cNvGraphicFramePr>
               <a:graphicFrameLocks xmlns:a="http://schemas.openxmlformats.org/drawingml/2006/main" noChangeAspect="1"/>
@@ -5710,7 +5645,7 @@
                   <pic:spPr>
                     <a:xfrm>
                       <a:off x="0" y="0"/>
-                      <a:ext cx="5549900" cy="2473960"/>
+                      <a:ext cx="4274258" cy="1905321"/>
                     </a:xfrm>
                     <a:prstGeom prst="rect">
                       <a:avLst/>
@@ -5727,6 +5662,17 @@
       <w:pPr>
         <w:pStyle w:val="Textoindependiente"/>
         <w:spacing w:before="6"/>
+        <w:rPr>
+          <w:color w:val="00AE50"/>
+          <w:spacing w:val="-6"/>
+          <w:u w:val="single" w:color="00AE50"/>
+        </w:rPr>
+      </w:pPr>
+    </w:p>
+    <w:p>
+      <w:pPr>
+        <w:pStyle w:val="Textoindependiente"/>
+        <w:spacing w:before="6"/>
       </w:pPr>
       <w:r>
         <w:rPr>
@@ -5900,12 +5846,24 @@
       <w:pPr>
         <w:pStyle w:val="Textoindependiente"/>
         <w:spacing w:before="194"/>
-      </w:pPr>
-      <w:r>
+        <w:rPr>
+          <w:spacing w:val="-2"/>
+        </w:rPr>
+      </w:pPr>
+    </w:p>
+    <w:p>
+      <w:pPr>
+        <w:pStyle w:val="Textoindependiente"/>
+        <w:spacing w:before="194"/>
+      </w:pPr>
+      <w:r>
+        <w:rPr>
+          <w:noProof/>
+        </w:rPr>
         <w:drawing>
-          <wp:inline distT="0" distB="0" distL="0" distR="0" wp14:anchorId="02F70517" wp14:editId="598B02AB">
-            <wp:extent cx="5048955" cy="3524742"/>
-            <wp:effectExtent l="0" t="0" r="0" b="0"/>
+          <wp:inline distT="0" distB="0" distL="0" distR="0" wp14:anchorId="02F70517" wp14:editId="58163DB4">
+            <wp:extent cx="3420076" cy="2387600"/>
+            <wp:effectExtent l="0" t="0" r="9525" b="0"/>
             <wp:docPr id="25" name="Imagen 25"/>
             <wp:cNvGraphicFramePr>
               <a:graphicFrameLocks xmlns:a="http://schemas.openxmlformats.org/drawingml/2006/main" noChangeAspect="1"/>
@@ -5926,7 +5884,7 @@
                   <pic:spPr>
                     <a:xfrm>
                       <a:off x="0" y="0"/>
-                      <a:ext cx="5048955" cy="3524742"/>
+                      <a:ext cx="3437572" cy="2399814"/>
                     </a:xfrm>
                     <a:prstGeom prst="rect">
                       <a:avLst/>
@@ -5943,13 +5901,49 @@
       <w:pPr>
         <w:pStyle w:val="Textoindependiente"/>
         <w:spacing w:before="196"/>
-      </w:pPr>
-      <w:r>
         <w:rPr>
           <w:color w:val="00AE50"/>
           <w:spacing w:val="-6"/>
           <w:u w:val="single" w:color="00AE50"/>
         </w:rPr>
+      </w:pPr>
+    </w:p>
+    <w:p>
+      <w:pPr>
+        <w:pStyle w:val="Textoindependiente"/>
+        <w:spacing w:before="196"/>
+        <w:rPr>
+          <w:color w:val="00AE50"/>
+          <w:spacing w:val="-6"/>
+          <w:u w:val="single" w:color="00AE50"/>
+        </w:rPr>
+      </w:pPr>
+    </w:p>
+    <w:p>
+      <w:pPr>
+        <w:pStyle w:val="Textoindependiente"/>
+        <w:spacing w:before="196"/>
+        <w:rPr>
+          <w:color w:val="00AE50"/>
+          <w:spacing w:val="-6"/>
+          <w:u w:val="single" w:color="00AE50"/>
+        </w:rPr>
+      </w:pPr>
+    </w:p>
+    <w:p>
+      <w:pPr>
+        <w:pStyle w:val="Textoindependiente"/>
+        <w:spacing w:before="196"/>
+      </w:pPr>
+      <w:bookmarkStart w:id="0" w:name="_GoBack"/>
+      <w:bookmarkEnd w:id="0"/>
+      <w:r>
+        <w:rPr>
+          <w:color w:val="00AE50"/>
+          <w:spacing w:val="-6"/>
+          <w:u w:val="single" w:color="00AE50"/>
+        </w:rPr>
+        <w:lastRenderedPageBreak/>
         <w:t>Ejercicio</w:t>
       </w:r>
       <w:r>
@@ -6135,11 +6129,13 @@
         <w:spacing w:before="193"/>
       </w:pPr>
       <w:r>
-        <w:lastRenderedPageBreak/>
+        <w:rPr>
+          <w:noProof/>
+        </w:rPr>
         <w:drawing>
-          <wp:inline distT="0" distB="0" distL="0" distR="0" wp14:anchorId="65B1704B" wp14:editId="632DD997">
-            <wp:extent cx="4991797" cy="3515216"/>
-            <wp:effectExtent l="0" t="0" r="0" b="9525"/>
+          <wp:inline distT="0" distB="0" distL="0" distR="0" wp14:anchorId="65B1704B" wp14:editId="31F2F638">
+            <wp:extent cx="3336417" cy="2349500"/>
+            <wp:effectExtent l="0" t="0" r="0" b="0"/>
             <wp:docPr id="26" name="Imagen 26"/>
             <wp:cNvGraphicFramePr>
               <a:graphicFrameLocks xmlns:a="http://schemas.openxmlformats.org/drawingml/2006/main" noChangeAspect="1"/>
@@ -6160,7 +6156,7 @@
                   <pic:spPr>
                     <a:xfrm>
                       <a:off x="0" y="0"/>
-                      <a:ext cx="4991797" cy="3515216"/>
+                      <a:ext cx="3385023" cy="2383728"/>
                     </a:xfrm>
                     <a:prstGeom prst="rect">
                       <a:avLst/>
@@ -6397,10 +6393,13 @@
         <w:spacing w:before="193"/>
       </w:pPr>
       <w:r>
+        <w:rPr>
+          <w:noProof/>
+        </w:rPr>
         <w:drawing>
-          <wp:inline distT="0" distB="0" distL="0" distR="0" wp14:anchorId="1F2BD0FB" wp14:editId="1E0A963E">
-            <wp:extent cx="5549900" cy="3819525"/>
-            <wp:effectExtent l="0" t="0" r="0" b="9525"/>
+          <wp:inline distT="0" distB="0" distL="0" distR="0" wp14:anchorId="1F2BD0FB" wp14:editId="3DC3A3E7">
+            <wp:extent cx="3681480" cy="2533650"/>
+            <wp:effectExtent l="0" t="0" r="0" b="0"/>
             <wp:docPr id="27" name="Imagen 27"/>
             <wp:cNvGraphicFramePr>
               <a:graphicFrameLocks xmlns:a="http://schemas.openxmlformats.org/drawingml/2006/main" noChangeAspect="1"/>
@@ -6421,7 +6420,7 @@
                   <pic:spPr>
                     <a:xfrm>
                       <a:off x="0" y="0"/>
-                      <a:ext cx="5549900" cy="3819525"/>
+                      <a:ext cx="3691079" cy="2540256"/>
                     </a:xfrm>
                     <a:prstGeom prst="rect">
                       <a:avLst/>
@@ -6433,8 +6432,6 @@
           </wp:inline>
         </w:drawing>
       </w:r>
-      <w:bookmarkStart w:id="0" w:name="_GoBack"/>
-      <w:bookmarkEnd w:id="0"/>
     </w:p>
     <w:p>
       <w:pPr>
@@ -6867,7 +6864,6 @@
           <w:color w:val="00AE50"/>
           <w:u w:val="single" w:color="00AE50"/>
         </w:rPr>
-        <w:lastRenderedPageBreak/>
         <w:t>Ejercicio 12</w:t>
       </w:r>
       <w:r>

</xml_diff>

<commit_message>
Resolucion del Ejercicio 16
Se agrega la fase de análisis, diseño y codificación del ejercicio 16
</commit_message>
<xml_diff>
--- a/Trabajo Practico  01.docx
+++ b/Trabajo Practico  01.docx
@@ -10232,8 +10232,6 @@
         </w:rPr>
         <w:t>processing</w:t>
       </w:r>
-      <w:bookmarkStart w:id="0" w:name="_GoBack"/>
-      <w:bookmarkEnd w:id="0"/>
       <w:proofErr w:type="spellEnd"/>
     </w:p>
     <w:p>
@@ -10380,231 +10378,19 @@
       </w:pPr>
       <w:r>
         <w:rPr>
-          <w:color w:val="00AE50"/>
-          <w:spacing w:val="-2"/>
-          <w:u w:val="single" w:color="00AE50"/>
-        </w:rPr>
-        <w:t>Ejercicio</w:t>
-      </w:r>
-      <w:r>
-        <w:rPr>
-          <w:color w:val="00AE50"/>
-          <w:spacing w:val="-8"/>
-          <w:u w:val="single" w:color="00AE50"/>
-        </w:rPr>
-        <w:t xml:space="preserve"> </w:t>
-      </w:r>
-      <w:r>
-        <w:rPr>
-          <w:color w:val="00AE50"/>
-          <w:spacing w:val="-2"/>
-          <w:u w:val="single" w:color="00AE50"/>
-        </w:rPr>
-        <w:t>16</w:t>
-      </w:r>
-      <w:r>
-        <w:rPr>
-          <w:spacing w:val="-2"/>
-        </w:rPr>
-        <w:t>:</w:t>
-      </w:r>
-      <w:r>
-        <w:rPr>
-          <w:spacing w:val="-12"/>
-        </w:rPr>
-        <w:t xml:space="preserve"> </w:t>
-      </w:r>
-      <w:r>
-        <w:rPr>
-          <w:spacing w:val="-2"/>
-        </w:rPr>
-        <w:t>Necesitamos</w:t>
-      </w:r>
-      <w:r>
-        <w:rPr>
-          <w:spacing w:val="-11"/>
-        </w:rPr>
-        <w:t xml:space="preserve"> </w:t>
-      </w:r>
-      <w:r>
-        <w:rPr>
-          <w:spacing w:val="-2"/>
-        </w:rPr>
-        <w:t>convertir</w:t>
-      </w:r>
-      <w:r>
-        <w:rPr>
-          <w:spacing w:val="-12"/>
-        </w:rPr>
-        <w:t xml:space="preserve"> </w:t>
-      </w:r>
-      <w:r>
-        <w:rPr>
-          <w:spacing w:val="-2"/>
-        </w:rPr>
-        <w:t>una</w:t>
-      </w:r>
-      <w:r>
-        <w:rPr>
-          <w:spacing w:val="-10"/>
-        </w:rPr>
-        <w:t xml:space="preserve"> </w:t>
-      </w:r>
-      <w:r>
-        <w:rPr>
-          <w:spacing w:val="-2"/>
-        </w:rPr>
-        <w:t>temperatura</w:t>
-      </w:r>
-      <w:r>
-        <w:rPr>
-          <w:spacing w:val="-10"/>
-        </w:rPr>
-        <w:t xml:space="preserve"> </w:t>
-      </w:r>
-      <w:r>
-        <w:rPr>
-          <w:spacing w:val="-2"/>
-        </w:rPr>
-        <w:t>Fahrenheit</w:t>
-      </w:r>
-      <w:r>
-        <w:t xml:space="preserve"> </w:t>
-      </w:r>
-      <w:r>
-        <w:rPr>
-          <w:spacing w:val="-2"/>
-        </w:rPr>
-        <w:t>en</w:t>
-      </w:r>
-      <w:r>
-        <w:rPr>
-          <w:spacing w:val="-11"/>
-        </w:rPr>
-        <w:t xml:space="preserve"> </w:t>
-      </w:r>
-      <w:r>
-        <w:rPr>
-          <w:spacing w:val="-2"/>
-        </w:rPr>
-        <w:t>grados</w:t>
-      </w:r>
-      <w:r>
-        <w:rPr>
-          <w:spacing w:val="-11"/>
-        </w:rPr>
-        <w:t xml:space="preserve"> </w:t>
-      </w:r>
-      <w:r>
-        <w:rPr>
-          <w:spacing w:val="-2"/>
-        </w:rPr>
-        <w:t>Celsius.</w:t>
-      </w:r>
-      <w:r>
-        <w:rPr>
-          <w:spacing w:val="-3"/>
-        </w:rPr>
-        <w:t xml:space="preserve"> </w:t>
-      </w:r>
-      <w:r>
-        <w:rPr>
-          <w:spacing w:val="-2"/>
-        </w:rPr>
-        <w:t>Si</w:t>
-      </w:r>
-      <w:r>
-        <w:rPr>
-          <w:spacing w:val="-9"/>
-        </w:rPr>
-        <w:t xml:space="preserve"> </w:t>
-      </w:r>
-      <w:r>
-        <w:rPr>
-          <w:spacing w:val="-2"/>
-        </w:rPr>
-        <w:t xml:space="preserve">no </w:t>
-      </w:r>
-      <w:r>
-        <w:t>conoce la forma en</w:t>
-      </w:r>
-      <w:r>
-        <w:rPr>
-          <w:spacing w:val="-7"/>
-        </w:rPr>
-        <w:t xml:space="preserve"> </w:t>
-      </w:r>
-      <w:r>
-        <w:t>la que se</w:t>
-      </w:r>
-      <w:r>
-        <w:rPr>
-          <w:spacing w:val="-7"/>
-        </w:rPr>
-        <w:t xml:space="preserve"> </w:t>
-      </w:r>
-      <w:r>
-        <w:t>realiza</w:t>
-      </w:r>
-      <w:r>
-        <w:rPr>
-          <w:spacing w:val="-7"/>
-        </w:rPr>
-        <w:t xml:space="preserve"> </w:t>
-      </w:r>
-      <w:r>
-        <w:t>esta conversión,</w:t>
-      </w:r>
-      <w:r>
-        <w:rPr>
-          <w:spacing w:val="-8"/>
-        </w:rPr>
-        <w:t xml:space="preserve"> </w:t>
-      </w:r>
-      <w:r>
-        <w:t>debería investigarlo;</w:t>
-      </w:r>
-      <w:r>
-        <w:rPr>
-          <w:spacing w:val="-8"/>
-        </w:rPr>
-        <w:t xml:space="preserve"> </w:t>
-      </w:r>
-      <w:r>
-        <w:t>para eso sirve</w:t>
-      </w:r>
-      <w:r>
-        <w:rPr>
-          <w:spacing w:val="-7"/>
-        </w:rPr>
-        <w:t xml:space="preserve"> </w:t>
-      </w:r>
-      <w:r>
-        <w:t>la etapa de análisis. Pero como somos buenos, daremos una ayuda</w:t>
-      </w:r>
-    </w:p>
-    <w:p>
-      <w:pPr>
-        <w:jc w:val="both"/>
-        <w:rPr>
-          <w:sz w:val="20"/>
-        </w:rPr>
-      </w:pPr>
-      <w:r>
-        <w:rPr>
           <w:noProof/>
         </w:rPr>
         <w:drawing>
-          <wp:anchor distT="0" distB="0" distL="0" distR="0" simplePos="0" relativeHeight="487589376" behindDoc="1" locked="0" layoutInCell="1" allowOverlap="1" wp14:anchorId="4A246ACD" wp14:editId="72221249">
+          <wp:anchor distT="0" distB="0" distL="0" distR="0" simplePos="0" relativeHeight="487589376" behindDoc="1" locked="0" layoutInCell="1" allowOverlap="1" wp14:anchorId="4A246ACD" wp14:editId="3F134E6D">
             <wp:simplePos x="0" y="0"/>
-            <wp:positionH relativeFrom="page">
-              <wp:posOffset>1611630</wp:posOffset>
+            <wp:positionH relativeFrom="margin">
+              <wp:align>center</wp:align>
             </wp:positionH>
             <wp:positionV relativeFrom="paragraph">
-              <wp:posOffset>203324</wp:posOffset>
+              <wp:posOffset>614045</wp:posOffset>
             </wp:positionV>
             <wp:extent cx="4370131" cy="182879"/>
-            <wp:effectExtent l="0" t="0" r="0" b="0"/>
+            <wp:effectExtent l="0" t="0" r="0" b="8255"/>
             <wp:wrapTopAndBottom/>
             <wp:docPr id="6" name="Image 6"/>
             <wp:cNvGraphicFramePr>
@@ -10638,11 +10424,601 @@
           </wp:anchor>
         </w:drawing>
       </w:r>
+      <w:r>
+        <w:rPr>
+          <w:color w:val="00AE50"/>
+          <w:spacing w:val="-2"/>
+          <w:u w:val="single" w:color="00AE50"/>
+        </w:rPr>
+        <w:t>Ejercicio</w:t>
+      </w:r>
+      <w:r>
+        <w:rPr>
+          <w:color w:val="00AE50"/>
+          <w:spacing w:val="-8"/>
+          <w:u w:val="single" w:color="00AE50"/>
+        </w:rPr>
+        <w:t xml:space="preserve"> </w:t>
+      </w:r>
+      <w:r>
+        <w:rPr>
+          <w:color w:val="00AE50"/>
+          <w:spacing w:val="-2"/>
+          <w:u w:val="single" w:color="00AE50"/>
+        </w:rPr>
+        <w:t>16</w:t>
+      </w:r>
+      <w:r>
+        <w:rPr>
+          <w:spacing w:val="-2"/>
+        </w:rPr>
+        <w:t>:</w:t>
+      </w:r>
+      <w:r>
+        <w:rPr>
+          <w:spacing w:val="-12"/>
+        </w:rPr>
+        <w:t xml:space="preserve"> </w:t>
+      </w:r>
+      <w:r>
+        <w:rPr>
+          <w:spacing w:val="-2"/>
+        </w:rPr>
+        <w:t>Necesitamos</w:t>
+      </w:r>
+      <w:r>
+        <w:rPr>
+          <w:spacing w:val="-11"/>
+        </w:rPr>
+        <w:t xml:space="preserve"> </w:t>
+      </w:r>
+      <w:r>
+        <w:rPr>
+          <w:spacing w:val="-2"/>
+        </w:rPr>
+        <w:t>convertir</w:t>
+      </w:r>
+      <w:r>
+        <w:rPr>
+          <w:spacing w:val="-12"/>
+        </w:rPr>
+        <w:t xml:space="preserve"> </w:t>
+      </w:r>
+      <w:r>
+        <w:rPr>
+          <w:spacing w:val="-2"/>
+        </w:rPr>
+        <w:t>una</w:t>
+      </w:r>
+      <w:r>
+        <w:rPr>
+          <w:spacing w:val="-10"/>
+        </w:rPr>
+        <w:t xml:space="preserve"> </w:t>
+      </w:r>
+      <w:r>
+        <w:rPr>
+          <w:spacing w:val="-2"/>
+        </w:rPr>
+        <w:t>temperatura</w:t>
+      </w:r>
+      <w:r>
+        <w:rPr>
+          <w:spacing w:val="-10"/>
+        </w:rPr>
+        <w:t xml:space="preserve"> </w:t>
+      </w:r>
+      <w:r>
+        <w:rPr>
+          <w:spacing w:val="-2"/>
+        </w:rPr>
+        <w:t>Fahrenheit</w:t>
+      </w:r>
+      <w:r>
+        <w:t xml:space="preserve"> </w:t>
+      </w:r>
+      <w:r>
+        <w:rPr>
+          <w:spacing w:val="-2"/>
+        </w:rPr>
+        <w:t>en</w:t>
+      </w:r>
+      <w:r>
+        <w:rPr>
+          <w:spacing w:val="-11"/>
+        </w:rPr>
+        <w:t xml:space="preserve"> </w:t>
+      </w:r>
+      <w:r>
+        <w:rPr>
+          <w:spacing w:val="-2"/>
+        </w:rPr>
+        <w:t>grados</w:t>
+      </w:r>
+      <w:r>
+        <w:rPr>
+          <w:spacing w:val="-11"/>
+        </w:rPr>
+        <w:t xml:space="preserve"> </w:t>
+      </w:r>
+      <w:r>
+        <w:rPr>
+          <w:spacing w:val="-2"/>
+        </w:rPr>
+        <w:t>Celsius.</w:t>
+      </w:r>
+      <w:r>
+        <w:rPr>
+          <w:spacing w:val="-3"/>
+        </w:rPr>
+        <w:t xml:space="preserve"> </w:t>
+      </w:r>
+      <w:r>
+        <w:rPr>
+          <w:spacing w:val="-2"/>
+        </w:rPr>
+        <w:t>Si</w:t>
+      </w:r>
+      <w:r>
+        <w:rPr>
+          <w:spacing w:val="-9"/>
+        </w:rPr>
+        <w:t xml:space="preserve"> </w:t>
+      </w:r>
+      <w:r>
+        <w:rPr>
+          <w:spacing w:val="-2"/>
+        </w:rPr>
+        <w:t xml:space="preserve">no </w:t>
+      </w:r>
+      <w:r>
+        <w:t>conoce la forma en</w:t>
+      </w:r>
+      <w:r>
+        <w:rPr>
+          <w:spacing w:val="-7"/>
+        </w:rPr>
+        <w:t xml:space="preserve"> </w:t>
+      </w:r>
+      <w:r>
+        <w:t>la que se</w:t>
+      </w:r>
+      <w:r>
+        <w:rPr>
+          <w:spacing w:val="-7"/>
+        </w:rPr>
+        <w:t xml:space="preserve"> </w:t>
+      </w:r>
+      <w:r>
+        <w:t>realiza</w:t>
+      </w:r>
+      <w:r>
+        <w:rPr>
+          <w:spacing w:val="-7"/>
+        </w:rPr>
+        <w:t xml:space="preserve"> </w:t>
+      </w:r>
+      <w:r>
+        <w:t>esta conversión,</w:t>
+      </w:r>
+      <w:r>
+        <w:rPr>
+          <w:spacing w:val="-8"/>
+        </w:rPr>
+        <w:t xml:space="preserve"> </w:t>
+      </w:r>
+      <w:r>
+        <w:t>debería investigarlo;</w:t>
+      </w:r>
+      <w:r>
+        <w:rPr>
+          <w:spacing w:val="-8"/>
+        </w:rPr>
+        <w:t xml:space="preserve"> </w:t>
+      </w:r>
+      <w:r>
+        <w:t>para eso sirve</w:t>
+      </w:r>
+      <w:r>
+        <w:rPr>
+          <w:spacing w:val="-7"/>
+        </w:rPr>
+        <w:t xml:space="preserve"> </w:t>
+      </w:r>
+      <w:r>
+        <w:t>la etapa de análisis. Pero como somos buenos, daremos una ayuda</w:t>
+      </w:r>
     </w:p>
     <w:p>
       <w:pPr>
         <w:jc w:val="both"/>
-      </w:pPr>
+        <w:rPr>
+          <w:sz w:val="20"/>
+        </w:rPr>
+      </w:pPr>
+    </w:p>
+    <w:p>
+      <w:pPr>
+        <w:jc w:val="both"/>
+      </w:pPr>
+      <w:r>
+        <w:t xml:space="preserve">Definición del problema: Transformar la temperatura </w:t>
+      </w:r>
+      <w:proofErr w:type="spellStart"/>
+      <w:r>
+        <w:t>Fahrenhit</w:t>
+      </w:r>
+      <w:proofErr w:type="spellEnd"/>
+      <w:r>
+        <w:t xml:space="preserve"> en grados Celsius</w:t>
+      </w:r>
+    </w:p>
+    <w:p>
+      <w:pPr>
+        <w:jc w:val="both"/>
+      </w:pPr>
+      <w:r>
+        <w:t>Análisis</w:t>
+      </w:r>
+    </w:p>
+    <w:p>
+      <w:pPr>
+        <w:jc w:val="both"/>
+      </w:pPr>
+      <w:r>
+        <w:tab/>
+        <w:t>Datos de entrada</w:t>
+      </w:r>
+    </w:p>
+    <w:p>
+      <w:pPr>
+        <w:jc w:val="both"/>
+      </w:pPr>
+      <w:r>
+        <w:tab/>
+      </w:r>
+      <w:r>
+        <w:tab/>
+      </w:r>
+      <w:proofErr w:type="spellStart"/>
+      <w:r>
+        <w:t>temperaturaFahrenheit</w:t>
+      </w:r>
+      <w:proofErr w:type="spellEnd"/>
+      <w:r>
+        <w:t>=real</w:t>
+      </w:r>
+    </w:p>
+    <w:p>
+      <w:pPr>
+        <w:jc w:val="both"/>
+      </w:pPr>
+      <w:r>
+        <w:tab/>
+        <w:t>Datos de salida</w:t>
+      </w:r>
+    </w:p>
+    <w:p>
+      <w:pPr>
+        <w:jc w:val="both"/>
+      </w:pPr>
+      <w:r>
+        <w:tab/>
+      </w:r>
+      <w:r>
+        <w:tab/>
+      </w:r>
+      <w:proofErr w:type="spellStart"/>
+      <w:r>
+        <w:t>TemperaturaCelcius</w:t>
+      </w:r>
+      <w:proofErr w:type="spellEnd"/>
+      <w:r>
+        <w:t>=real</w:t>
+      </w:r>
+    </w:p>
+    <w:p>
+      <w:pPr>
+        <w:jc w:val="both"/>
+      </w:pPr>
+      <w:r>
+        <w:tab/>
+        <w:t>Proceso</w:t>
+      </w:r>
+    </w:p>
+    <w:p>
+      <w:pPr>
+        <w:jc w:val="both"/>
+      </w:pPr>
+      <w:r>
+        <w:rPr>
+          <w:noProof/>
+        </w:rPr>
+        <w:drawing>
+          <wp:anchor distT="0" distB="0" distL="0" distR="0" simplePos="0" relativeHeight="487595008" behindDoc="1" locked="0" layoutInCell="1" allowOverlap="1" wp14:anchorId="07DE8C94" wp14:editId="463AD204">
+            <wp:simplePos x="0" y="0"/>
+            <wp:positionH relativeFrom="margin">
+              <wp:posOffset>990600</wp:posOffset>
+            </wp:positionH>
+            <wp:positionV relativeFrom="paragraph">
+              <wp:posOffset>340995</wp:posOffset>
+            </wp:positionV>
+            <wp:extent cx="3573780" cy="171450"/>
+            <wp:effectExtent l="0" t="0" r="7620" b="0"/>
+            <wp:wrapTopAndBottom/>
+            <wp:docPr id="31" name="Image 6"/>
+            <wp:cNvGraphicFramePr>
+              <a:graphicFrameLocks xmlns:a="http://schemas.openxmlformats.org/drawingml/2006/main"/>
+            </wp:cNvGraphicFramePr>
+            <a:graphic xmlns:a="http://schemas.openxmlformats.org/drawingml/2006/main">
+              <a:graphicData uri="http://schemas.openxmlformats.org/drawingml/2006/picture">
+                <pic:pic xmlns:pic="http://schemas.openxmlformats.org/drawingml/2006/picture">
+                  <pic:nvPicPr>
+                    <pic:cNvPr id="6" name="Image 6"/>
+                    <pic:cNvPicPr/>
+                  </pic:nvPicPr>
+                  <pic:blipFill>
+                    <a:blip r:embed="rId28" cstate="print"/>
+                    <a:stretch>
+                      <a:fillRect/>
+                    </a:stretch>
+                  </pic:blipFill>
+                  <pic:spPr>
+                    <a:xfrm>
+                      <a:off x="0" y="0"/>
+                      <a:ext cx="3573780" cy="171450"/>
+                    </a:xfrm>
+                    <a:prstGeom prst="rect">
+                      <a:avLst/>
+                    </a:prstGeom>
+                  </pic:spPr>
+                </pic:pic>
+              </a:graphicData>
+            </a:graphic>
+            <wp14:sizeRelH relativeFrom="margin">
+              <wp14:pctWidth>0</wp14:pctWidth>
+            </wp14:sizeRelH>
+            <wp14:sizeRelV relativeFrom="margin">
+              <wp14:pctHeight>0</wp14:pctHeight>
+            </wp14:sizeRelV>
+          </wp:anchor>
+        </w:drawing>
+      </w:r>
+      <w:r>
+        <w:tab/>
+      </w:r>
+      <w:r>
+        <w:tab/>
+        <w:t xml:space="preserve">Transformar temperatura Fahrenheit en temperatura Celsius con la formula </w:t>
+      </w:r>
+    </w:p>
+    <w:p>
+      <w:pPr>
+        <w:jc w:val="both"/>
+      </w:pPr>
+      <w:r>
+        <w:t xml:space="preserve">Diseño </w:t>
+      </w:r>
+    </w:p>
+    <w:p>
+      <w:pPr>
+        <w:jc w:val="both"/>
+      </w:pPr>
+      <w:r>
+        <w:tab/>
+      </w:r>
+    </w:p>
+    <w:tbl>
+      <w:tblPr>
+        <w:tblStyle w:val="Tablaconcuadrcula"/>
+        <w:tblW w:w="0" w:type="auto"/>
+        <w:tblInd w:w="1129" w:type="dxa"/>
+        <w:tblLook w:val="04A0" w:firstRow="1" w:lastRow="0" w:firstColumn="1" w:lastColumn="0" w:noHBand="0" w:noVBand="1"/>
+      </w:tblPr>
+      <w:tblGrid>
+        <w:gridCol w:w="5812"/>
+      </w:tblGrid>
+      <w:tr>
+        <w:tc>
+          <w:tcPr>
+            <w:tcW w:w="5812" w:type="dxa"/>
+          </w:tcPr>
+          <w:p>
+            <w:pPr>
+              <w:jc w:val="both"/>
+            </w:pPr>
+            <w:r>
+              <w:t>Entidad: Consola</w:t>
+            </w:r>
+          </w:p>
+        </w:tc>
+      </w:tr>
+      <w:tr>
+        <w:tc>
+          <w:tcPr>
+            <w:tcW w:w="5812" w:type="dxa"/>
+          </w:tcPr>
+          <w:p>
+            <w:pPr>
+              <w:jc w:val="both"/>
+            </w:pPr>
+            <w:r>
+              <w:t>Variables</w:t>
+            </w:r>
+          </w:p>
+          <w:p>
+            <w:pPr>
+              <w:jc w:val="both"/>
+            </w:pPr>
+            <w:proofErr w:type="spellStart"/>
+            <w:proofErr w:type="gramStart"/>
+            <w:r>
+              <w:t>tempF,tempC</w:t>
+            </w:r>
+            <w:proofErr w:type="spellEnd"/>
+            <w:proofErr w:type="gramEnd"/>
+            <w:r>
+              <w:t>: real</w:t>
+            </w:r>
+          </w:p>
+        </w:tc>
+      </w:tr>
+      <w:tr>
+        <w:tc>
+          <w:tcPr>
+            <w:tcW w:w="5812" w:type="dxa"/>
+          </w:tcPr>
+          <w:p>
+            <w:pPr>
+              <w:jc w:val="both"/>
+            </w:pPr>
+            <w:r>
+              <w:t xml:space="preserve">Nombre del código: </w:t>
+            </w:r>
+            <w:proofErr w:type="spellStart"/>
+            <w:r>
+              <w:t>TemperaturaFC</w:t>
+            </w:r>
+            <w:proofErr w:type="spellEnd"/>
+          </w:p>
+          <w:p>
+            <w:pPr>
+              <w:jc w:val="both"/>
+            </w:pPr>
+            <w:r>
+              <w:t>Inicio</w:t>
+            </w:r>
+          </w:p>
+          <w:p>
+            <w:pPr>
+              <w:jc w:val="both"/>
+            </w:pPr>
+            <w:r>
+              <w:t xml:space="preserve">Leer </w:t>
+            </w:r>
+            <w:proofErr w:type="spellStart"/>
+            <w:r>
+              <w:t>tempF</w:t>
+            </w:r>
+            <w:proofErr w:type="spellEnd"/>
+          </w:p>
+          <w:p>
+            <w:pPr>
+              <w:jc w:val="both"/>
+            </w:pPr>
+            <w:proofErr w:type="spellStart"/>
+            <w:r>
+              <w:t>tempC</w:t>
+            </w:r>
+            <w:proofErr w:type="spellEnd"/>
+            <w:r>
+              <w:sym w:font="Wingdings" w:char="F0DF"/>
+            </w:r>
+            <w:r>
+              <w:t>(tempF-</w:t>
+            </w:r>
+            <w:proofErr w:type="gramStart"/>
+            <w:r>
+              <w:t>32)/</w:t>
+            </w:r>
+            <w:proofErr w:type="gramEnd"/>
+            <w:r>
+              <w:t>1.8</w:t>
+            </w:r>
+          </w:p>
+          <w:p>
+            <w:pPr>
+              <w:jc w:val="both"/>
+            </w:pPr>
+            <w:r>
+              <w:t xml:space="preserve">mostrar </w:t>
+            </w:r>
+            <w:proofErr w:type="spellStart"/>
+            <w:r>
+              <w:t>tmpC</w:t>
+            </w:r>
+            <w:proofErr w:type="spellEnd"/>
+          </w:p>
+          <w:p>
+            <w:pPr>
+              <w:jc w:val="both"/>
+            </w:pPr>
+            <w:r>
+              <w:t>fin</w:t>
+            </w:r>
+          </w:p>
+        </w:tc>
+      </w:tr>
+    </w:tbl>
+    <w:p>
+      <w:pPr>
+        <w:jc w:val="both"/>
+      </w:pPr>
+    </w:p>
+    <w:p>
+      <w:pPr>
+        <w:jc w:val="both"/>
+      </w:pPr>
+      <w:r>
+        <w:t>Codificación</w:t>
+      </w:r>
+      <w:bookmarkStart w:id="0" w:name="_GoBack"/>
+      <w:bookmarkEnd w:id="0"/>
+      <w:r>
+        <w:t xml:space="preserve"> en </w:t>
+      </w:r>
+      <w:proofErr w:type="spellStart"/>
+      <w:r>
+        <w:t>processing</w:t>
+      </w:r>
+      <w:proofErr w:type="spellEnd"/>
+    </w:p>
+    <w:p>
+      <w:pPr>
+        <w:jc w:val="both"/>
+      </w:pPr>
+    </w:p>
+    <w:p>
+      <w:pPr>
+        <w:jc w:val="both"/>
+      </w:pPr>
+      <w:r>
+        <w:drawing>
+          <wp:inline distT="0" distB="0" distL="0" distR="0" wp14:anchorId="5EC70B00" wp14:editId="6A455154">
+            <wp:extent cx="3918909" cy="1098550"/>
+            <wp:effectExtent l="0" t="0" r="5715" b="6350"/>
+            <wp:docPr id="32" name="Imagen 32"/>
+            <wp:cNvGraphicFramePr>
+              <a:graphicFrameLocks xmlns:a="http://schemas.openxmlformats.org/drawingml/2006/main" noChangeAspect="1"/>
+            </wp:cNvGraphicFramePr>
+            <a:graphic xmlns:a="http://schemas.openxmlformats.org/drawingml/2006/main">
+              <a:graphicData uri="http://schemas.openxmlformats.org/drawingml/2006/picture">
+                <pic:pic xmlns:pic="http://schemas.openxmlformats.org/drawingml/2006/picture">
+                  <pic:nvPicPr>
+                    <pic:cNvPr id="1" name=""/>
+                    <pic:cNvPicPr/>
+                  </pic:nvPicPr>
+                  <pic:blipFill>
+                    <a:blip r:embed="rId29"/>
+                    <a:stretch>
+                      <a:fillRect/>
+                    </a:stretch>
+                  </pic:blipFill>
+                  <pic:spPr>
+                    <a:xfrm>
+                      <a:off x="0" y="0"/>
+                      <a:ext cx="3953785" cy="1108326"/>
+                    </a:xfrm>
+                    <a:prstGeom prst="rect">
+                      <a:avLst/>
+                    </a:prstGeom>
+                  </pic:spPr>
+                </pic:pic>
+              </a:graphicData>
+            </a:graphic>
+          </wp:inline>
+        </w:drawing>
+      </w:r>
     </w:p>
     <w:p>
       <w:pPr>
@@ -12075,6 +12451,7 @@
         <w:rPr>
           <w:noProof/>
         </w:rPr>
+        <w:lastRenderedPageBreak/>
         <w:drawing>
           <wp:anchor distT="0" distB="0" distL="0" distR="0" simplePos="0" relativeHeight="487589888" behindDoc="1" locked="0" layoutInCell="1" allowOverlap="1" wp14:anchorId="2024763A" wp14:editId="31D864B7">
             <wp:simplePos x="0" y="0"/>
@@ -12099,7 +12476,7 @@
                     <pic:cNvPicPr/>
                   </pic:nvPicPr>
                   <pic:blipFill>
-                    <a:blip r:embed="rId29" cstate="print"/>
+                    <a:blip r:embed="rId30" cstate="print"/>
                     <a:stretch>
                       <a:fillRect/>
                     </a:stretch>
@@ -12346,7 +12723,7 @@
       <w:pPr>
         <w:jc w:val="both"/>
         <w:sectPr>
-          <w:headerReference w:type="default" r:id="rId30"/>
+          <w:headerReference w:type="default" r:id="rId31"/>
           <w:pgSz w:w="11920" w:h="16840"/>
           <w:pgMar w:top="2160" w:right="1580" w:bottom="280" w:left="1600" w:header="716" w:footer="0" w:gutter="0"/>
           <w:cols w:space="720"/>
@@ -14131,7 +14508,7 @@
                     <pic:cNvPicPr/>
                   </pic:nvPicPr>
                   <pic:blipFill>
-                    <a:blip r:embed="rId31" cstate="print"/>
+                    <a:blip r:embed="rId32" cstate="print"/>
                     <a:stretch>
                       <a:fillRect/>
                     </a:stretch>
@@ -14598,7 +14975,7 @@
                     <pic:cNvPicPr/>
                   </pic:nvPicPr>
                   <pic:blipFill>
-                    <a:blip r:embed="rId32" cstate="print"/>
+                    <a:blip r:embed="rId33" cstate="print"/>
                     <a:stretch>
                       <a:fillRect/>
                     </a:stretch>
@@ -14890,7 +15267,7 @@
                     <pic:cNvPicPr/>
                   </pic:nvPicPr>
                   <pic:blipFill>
-                    <a:blip r:embed="rId33" cstate="print"/>
+                    <a:blip r:embed="rId34" cstate="print"/>
                     <a:stretch>
                       <a:fillRect/>
                     </a:stretch>
@@ -15522,7 +15899,7 @@
                     <pic:cNvPicPr/>
                   </pic:nvPicPr>
                   <pic:blipFill>
-                    <a:blip r:embed="rId34" cstate="print"/>
+                    <a:blip r:embed="rId35" cstate="print"/>
                     <a:stretch>
                       <a:fillRect/>
                     </a:stretch>

</xml_diff>

<commit_message>
Realizacion del ejercicio 17
se agrega el Análisis, diseño y codificación del ejercicio 17
</commit_message>
<xml_diff>
--- a/Trabajo Practico  01.docx
+++ b/Trabajo Practico  01.docx
@@ -10960,12 +10960,7 @@
         <w:jc w:val="both"/>
       </w:pPr>
       <w:r>
-        <w:t>Codificación</w:t>
-      </w:r>
-      <w:bookmarkStart w:id="0" w:name="_GoBack"/>
-      <w:bookmarkEnd w:id="0"/>
-      <w:r>
-        <w:t xml:space="preserve"> en </w:t>
+        <w:t xml:space="preserve">Codificación en </w:t>
       </w:r>
       <w:proofErr w:type="spellStart"/>
       <w:r>
@@ -11023,6 +11018,15 @@
     <w:p>
       <w:pPr>
         <w:jc w:val="both"/>
+        <w:rPr>
+          <w:color w:val="00AE50"/>
+          <w:u w:val="single" w:color="00AE50"/>
+        </w:rPr>
+      </w:pPr>
+    </w:p>
+    <w:p>
+      <w:pPr>
+        <w:jc w:val="both"/>
       </w:pPr>
       <w:r>
         <w:rPr>
@@ -12035,11 +12039,25 @@
         <w:t>𝑦</w:t>
       </w:r>
       <w:r>
-        <w:t>1</w:t>
-      </w:r>
-      <w:proofErr w:type="gramStart"/>
-      <w:r>
-        <w:t>)</w:t>
+        <w:t>1),</w:t>
+      </w:r>
+      <w:r>
+        <w:rPr>
+          <w:spacing w:val="-11"/>
+        </w:rPr>
+        <w:t xml:space="preserve"> </w:t>
+      </w:r>
+      <w:r>
+        <w:t>mientras</w:t>
+      </w:r>
+      <w:r>
+        <w:rPr>
+          <w:spacing w:val="-14"/>
+        </w:rPr>
+        <w:t xml:space="preserve"> </w:t>
+      </w:r>
+      <w:r>
+        <w:t>que</w:t>
       </w:r>
       <w:r>
         <w:rPr>
@@ -12048,17 +12066,7 @@
         <w:t xml:space="preserve"> </w:t>
       </w:r>
       <w:r>
-        <w:t>,</w:t>
-      </w:r>
-      <w:proofErr w:type="gramEnd"/>
-      <w:r>
-        <w:rPr>
-          <w:spacing w:val="-11"/>
-        </w:rPr>
-        <w:t xml:space="preserve"> </w:t>
-      </w:r>
-      <w:r>
-        <w:t>mientras</w:t>
+        <w:t>las</w:t>
       </w:r>
       <w:r>
         <w:rPr>
@@ -12067,7 +12075,7 @@
         <w:t xml:space="preserve"> </w:t>
       </w:r>
       <w:r>
-        <w:t>que</w:t>
+        <w:t>de</w:t>
       </w:r>
       <w:r>
         <w:rPr>
@@ -12076,11 +12084,20 @@
         <w:t xml:space="preserve"> </w:t>
       </w:r>
       <w:r>
-        <w:t>las</w:t>
-      </w:r>
-      <w:r>
-        <w:rPr>
-          <w:spacing w:val="-14"/>
+        <w:t>la</w:t>
+      </w:r>
+      <w:r>
+        <w:rPr>
+          <w:spacing w:val="-12"/>
+        </w:rPr>
+        <w:t xml:space="preserve"> </w:t>
+      </w:r>
+      <w:r>
+        <w:t>caja</w:t>
+      </w:r>
+      <w:r>
+        <w:rPr>
+          <w:spacing w:val="-10"/>
         </w:rPr>
         <w:t xml:space="preserve"> </w:t>
       </w:r>
@@ -12089,7 +12106,40 @@
       </w:r>
       <w:r>
         <w:rPr>
-          <w:spacing w:val="-10"/>
+          <w:spacing w:val="-13"/>
+        </w:rPr>
+        <w:t xml:space="preserve"> </w:t>
+      </w:r>
+      <w:r>
+        <w:t>tesoro</w:t>
+      </w:r>
+      <w:r>
+        <w:rPr>
+          <w:spacing w:val="-7"/>
+        </w:rPr>
+        <w:t xml:space="preserve"> </w:t>
+      </w:r>
+      <w:r>
+        <w:t>se</w:t>
+      </w:r>
+      <w:r>
+        <w:rPr>
+          <w:spacing w:val="-9"/>
+        </w:rPr>
+        <w:t xml:space="preserve"> </w:t>
+      </w:r>
+      <w:r>
+        <w:t>halla</w:t>
+      </w:r>
+      <w:r>
+        <w:t xml:space="preserve"> </w:t>
+      </w:r>
+      <w:r>
+        <w:t>en</w:t>
+      </w:r>
+      <w:r>
+        <w:rPr>
+          <w:spacing w:val="1"/>
         </w:rPr>
         <w:t xml:space="preserve"> </w:t>
       </w:r>
@@ -12098,34 +12148,85 @@
       </w:r>
       <w:r>
         <w:rPr>
-          <w:spacing w:val="-12"/>
-        </w:rPr>
-        <w:t xml:space="preserve"> </w:t>
-      </w:r>
-      <w:r>
-        <w:t>caja</w:t>
-      </w:r>
-      <w:r>
-        <w:rPr>
-          <w:spacing w:val="-10"/>
-        </w:rPr>
-        <w:t xml:space="preserve"> </w:t>
-      </w:r>
-      <w:r>
-        <w:t>de</w:t>
-      </w:r>
-      <w:r>
-        <w:rPr>
-          <w:spacing w:val="-13"/>
-        </w:rPr>
-        <w:t xml:space="preserve"> </w:t>
-      </w:r>
-      <w:r>
-        <w:t>tesoro</w:t>
-      </w:r>
-      <w:r>
-        <w:rPr>
-          <w:spacing w:val="-7"/>
+          <w:spacing w:val="-1"/>
+        </w:rPr>
+        <w:t xml:space="preserve"> </w:t>
+      </w:r>
+      <w:r>
+        <w:t>posición</w:t>
+      </w:r>
+      <w:r>
+        <w:rPr>
+          <w:spacing w:val="4"/>
+        </w:rPr>
+        <w:t xml:space="preserve"> </w:t>
+      </w:r>
+      <w:r>
+        <w:t>(</w:t>
+      </w:r>
+      <w:r>
+        <w:rPr>
+          <w:rFonts w:ascii="Cambria Math" w:eastAsia="Noto Sans Math" w:hAnsi="Cambria Math" w:cs="Cambria Math"/>
+        </w:rPr>
+        <w:t>𝑥</w:t>
+      </w:r>
+      <w:r>
+        <w:t>2,</w:t>
+      </w:r>
+      <w:r>
+        <w:rPr>
+          <w:spacing w:val="1"/>
+        </w:rPr>
+        <w:t xml:space="preserve"> </w:t>
+      </w:r>
+      <w:r>
+        <w:rPr>
+          <w:rFonts w:ascii="Cambria Math" w:eastAsia="Noto Sans Math" w:hAnsi="Cambria Math" w:cs="Cambria Math"/>
+        </w:rPr>
+        <w:t>𝑦</w:t>
+      </w:r>
+      <w:r>
+        <w:t>2).</w:t>
+      </w:r>
+      <w:r>
+        <w:rPr>
+          <w:spacing w:val="1"/>
+        </w:rPr>
+        <w:t xml:space="preserve"> </w:t>
+      </w:r>
+      <w:r>
+        <w:t>Si</w:t>
+      </w:r>
+      <w:r>
+        <w:rPr>
+          <w:spacing w:val="3"/>
+        </w:rPr>
+        <w:t xml:space="preserve"> </w:t>
+      </w:r>
+      <w:r>
+        <w:t>observa</w:t>
+      </w:r>
+      <w:r>
+        <w:rPr>
+          <w:spacing w:val="3"/>
+        </w:rPr>
+        <w:t xml:space="preserve"> </w:t>
+      </w:r>
+      <w:r>
+        <w:t>con</w:t>
+      </w:r>
+      <w:r>
+        <w:rPr>
+          <w:spacing w:val="2"/>
+        </w:rPr>
+        <w:t xml:space="preserve"> </w:t>
+      </w:r>
+      <w:r>
+        <w:t>detenimiento</w:t>
+      </w:r>
+      <w:r>
+        <w:rPr>
+          <w:spacing w:val="2"/>
         </w:rPr>
         <w:t xml:space="preserve"> </w:t>
       </w:r>
@@ -12134,24 +12235,16 @@
       </w:r>
       <w:r>
         <w:rPr>
-          <w:spacing w:val="-9"/>
-        </w:rPr>
-        <w:t xml:space="preserve"> </w:t>
-      </w:r>
-      <w:r>
-        <w:t>halla</w:t>
-      </w:r>
-    </w:p>
-    <w:p>
-      <w:pPr>
-        <w:jc w:val="both"/>
-      </w:pPr>
-      <w:r>
-        <w:t>en</w:t>
-      </w:r>
-      <w:r>
-        <w:rPr>
-          <w:spacing w:val="1"/>
+          <w:spacing w:val="2"/>
+        </w:rPr>
+        <w:t xml:space="preserve"> </w:t>
+      </w:r>
+      <w:r>
+        <w:t>observa</w:t>
+      </w:r>
+      <w:r>
+        <w:rPr>
+          <w:spacing w:val="3"/>
         </w:rPr>
         <w:t xml:space="preserve"> </w:t>
       </w:r>
@@ -12160,72 +12253,12 @@
       </w:r>
       <w:r>
         <w:rPr>
-          <w:spacing w:val="-1"/>
-        </w:rPr>
-        <w:t xml:space="preserve"> </w:t>
-      </w:r>
-      <w:r>
-        <w:t>posición</w:t>
-      </w:r>
-      <w:r>
-        <w:rPr>
-          <w:spacing w:val="4"/>
-        </w:rPr>
-        <w:t xml:space="preserve"> </w:t>
-      </w:r>
-      <w:r>
-        <w:t>(</w:t>
-      </w:r>
-      <w:r>
-        <w:rPr>
-          <w:rFonts w:ascii="Cambria Math" w:eastAsia="Noto Sans Math" w:hAnsi="Cambria Math" w:cs="Cambria Math"/>
-        </w:rPr>
-        <w:t>𝑥</w:t>
-      </w:r>
-      <w:r>
-        <w:t>2,</w:t>
-      </w:r>
-      <w:r>
-        <w:rPr>
-          <w:spacing w:val="1"/>
-        </w:rPr>
-        <w:t xml:space="preserve"> </w:t>
-      </w:r>
-      <w:r>
-        <w:rPr>
-          <w:rFonts w:ascii="Cambria Math" w:eastAsia="Noto Sans Math" w:hAnsi="Cambria Math" w:cs="Cambria Math"/>
-        </w:rPr>
-        <w:t>𝑦</w:t>
-      </w:r>
-      <w:r>
-        <w:t>2).</w:t>
-      </w:r>
-      <w:r>
-        <w:rPr>
-          <w:spacing w:val="1"/>
-        </w:rPr>
-        <w:t xml:space="preserve"> </w:t>
-      </w:r>
-      <w:r>
-        <w:t>Si</w:t>
-      </w:r>
-      <w:r>
-        <w:rPr>
           <w:spacing w:val="3"/>
         </w:rPr>
         <w:t xml:space="preserve"> </w:t>
       </w:r>
       <w:r>
-        <w:t>observa</w:t>
-      </w:r>
-      <w:r>
-        <w:rPr>
-          <w:spacing w:val="3"/>
-        </w:rPr>
-        <w:t xml:space="preserve"> </w:t>
-      </w:r>
-      <w:r>
-        <w:t>con</w:t>
+        <w:t>conformación de</w:t>
       </w:r>
       <w:r>
         <w:rPr>
@@ -12234,61 +12267,17 @@
         <w:t xml:space="preserve"> </w:t>
       </w:r>
       <w:r>
-        <w:t>detenimiento</w:t>
-      </w:r>
-      <w:r>
-        <w:rPr>
-          <w:spacing w:val="2"/>
-        </w:rPr>
-        <w:t xml:space="preserve"> </w:t>
-      </w:r>
-      <w:r>
-        <w:t>se</w:t>
-      </w:r>
-      <w:r>
-        <w:rPr>
-          <w:spacing w:val="2"/>
-        </w:rPr>
-        <w:t xml:space="preserve"> </w:t>
-      </w:r>
-      <w:r>
-        <w:t>observa</w:t>
-      </w:r>
-      <w:r>
-        <w:rPr>
-          <w:spacing w:val="3"/>
-        </w:rPr>
-        <w:t xml:space="preserve"> </w:t>
-      </w:r>
-      <w:r>
-        <w:t>la</w:t>
-      </w:r>
-      <w:r>
-        <w:rPr>
-          <w:spacing w:val="3"/>
-        </w:rPr>
-        <w:t xml:space="preserve"> </w:t>
-      </w:r>
-      <w:r>
-        <w:t>conformación de</w:t>
-      </w:r>
-      <w:r>
-        <w:rPr>
-          <w:spacing w:val="2"/>
-        </w:rPr>
-        <w:t xml:space="preserve"> </w:t>
-      </w:r>
-      <w:r>
         <w:rPr>
           <w:spacing w:val="-5"/>
         </w:rPr>
         <w:t>un</w:t>
       </w:r>
-    </w:p>
-    <w:p>
-      <w:pPr>
-        <w:jc w:val="both"/>
-      </w:pPr>
+      <w:r>
+        <w:rPr>
+          <w:spacing w:val="-5"/>
+        </w:rPr>
+        <w:t xml:space="preserve"> </w:t>
+      </w:r>
       <w:r>
         <w:rPr>
           <w:spacing w:val="-4"/>
@@ -12573,23 +12562,74 @@
         </w:rPr>
         <w:t xml:space="preserve"> </w:t>
       </w:r>
+      <w:r>
+        <w:t>Li</w:t>
+      </w:r>
+      <w:r>
+        <w:t>nk</w:t>
+      </w:r>
+      <w:r>
+        <w:rPr>
+          <w:spacing w:val="-17"/>
+        </w:rPr>
+        <w:t xml:space="preserve"> </w:t>
+      </w:r>
+      <w:r>
+        <w:t>con</w:t>
+      </w:r>
+      <w:r>
+        <w:rPr>
+          <w:spacing w:val="-16"/>
+        </w:rPr>
+        <w:t xml:space="preserve"> </w:t>
+      </w:r>
+      <w:r>
+        <w:t>un</w:t>
+      </w:r>
+      <w:r>
+        <w:rPr>
+          <w:spacing w:val="-17"/>
+        </w:rPr>
+        <w:t xml:space="preserve"> </w:t>
+      </w:r>
       <w:proofErr w:type="spellStart"/>
       <w:r>
-        <w:t>lLnk</w:t>
+        <w:t>Circulo</w:t>
       </w:r>
       <w:proofErr w:type="spellEnd"/>
       <w:r>
+        <w:t>,</w:t>
+      </w:r>
+      <w:r>
+        <w:rPr>
+          <w:spacing w:val="-16"/>
+        </w:rPr>
+        <w:t xml:space="preserve"> </w:t>
+      </w:r>
+      <w:r>
+        <w:t>y</w:t>
+      </w:r>
+      <w:r>
         <w:rPr>
           <w:spacing w:val="-17"/>
         </w:rPr>
         <w:t xml:space="preserve"> </w:t>
       </w:r>
       <w:r>
+        <w:t>al tesoro</w:t>
+      </w:r>
+      <w:r>
+        <w:rPr>
+          <w:spacing w:val="-3"/>
+        </w:rPr>
+        <w:t xml:space="preserve"> </w:t>
+      </w:r>
+      <w:r>
         <w:t>con</w:t>
       </w:r>
       <w:r>
         <w:rPr>
-          <w:spacing w:val="-16"/>
+          <w:spacing w:val="-5"/>
         </w:rPr>
         <w:t xml:space="preserve"> </w:t>
       </w:r>
@@ -12598,142 +12638,656 @@
       </w:r>
       <w:r>
         <w:rPr>
-          <w:spacing w:val="-17"/>
-        </w:rPr>
-        <w:t xml:space="preserve"> </w:t>
+          <w:spacing w:val="-7"/>
+        </w:rPr>
+        <w:t xml:space="preserve"> </w:t>
+      </w:r>
+      <w:r>
+        <w:t>cuadrado.</w:t>
+      </w:r>
+      <w:r>
+        <w:rPr>
+          <w:spacing w:val="-2"/>
+        </w:rPr>
+        <w:t xml:space="preserve"> </w:t>
+      </w:r>
+      <w:r>
+        <w:t>Además,</w:t>
+      </w:r>
+      <w:r>
+        <w:rPr>
+          <w:spacing w:val="-3"/>
+        </w:rPr>
+        <w:t xml:space="preserve"> </w:t>
+      </w:r>
+      <w:r>
+        <w:t>mueva</w:t>
+      </w:r>
+      <w:r>
+        <w:rPr>
+          <w:spacing w:val="-4"/>
+        </w:rPr>
+        <w:t xml:space="preserve"> </w:t>
+      </w:r>
+      <w:r>
+        <w:t>a</w:t>
+      </w:r>
+      <w:r>
+        <w:rPr>
+          <w:spacing w:val="-5"/>
+        </w:rPr>
+        <w:t xml:space="preserve"> </w:t>
+      </w:r>
+      <w:r>
+        <w:t>Link</w:t>
+      </w:r>
+      <w:r>
+        <w:rPr>
+          <w:spacing w:val="-4"/>
+        </w:rPr>
+        <w:t xml:space="preserve"> </w:t>
+      </w:r>
+      <w:r>
+        <w:t>mediante</w:t>
+      </w:r>
+      <w:r>
+        <w:rPr>
+          <w:spacing w:val="-5"/>
+        </w:rPr>
+        <w:t xml:space="preserve"> </w:t>
+      </w:r>
+      <w:r>
+        <w:t>el</w:t>
+      </w:r>
+      <w:r>
+        <w:rPr>
+          <w:spacing w:val="-8"/>
+        </w:rPr>
+        <w:t xml:space="preserve"> </w:t>
+      </w:r>
+      <w:r>
+        <w:t>mouse.</w:t>
+      </w:r>
+    </w:p>
+    <w:p>
+      <w:pPr>
+        <w:jc w:val="both"/>
+      </w:pPr>
+    </w:p>
+    <w:p>
+      <w:pPr>
+        <w:jc w:val="both"/>
+      </w:pPr>
+      <w:r>
+        <w:t>Definición del problema:  Hallar la distancia entre circulo y cuadrado. Mover circulo con el mouse</w:t>
+      </w:r>
+    </w:p>
+    <w:p>
+      <w:pPr>
+        <w:jc w:val="both"/>
+      </w:pPr>
+      <w:r>
+        <w:t>Análisis</w:t>
+      </w:r>
+    </w:p>
+    <w:p>
+      <w:pPr>
+        <w:ind w:firstLine="720"/>
+        <w:jc w:val="both"/>
+      </w:pPr>
+      <w:r>
+        <w:t>Datos de entrada</w:t>
+      </w:r>
+    </w:p>
+    <w:p>
+      <w:pPr>
+        <w:ind w:left="720" w:firstLine="720"/>
+        <w:jc w:val="both"/>
+      </w:pPr>
+      <w:r>
+        <w:t>P1, p</w:t>
+      </w:r>
+      <w:proofErr w:type="gramStart"/>
+      <w:r>
+        <w:t>2</w:t>
+      </w:r>
+      <w:r>
+        <w:t>,p</w:t>
+      </w:r>
+      <w:proofErr w:type="gramEnd"/>
+      <w:r>
+        <w:t>3,p4</w:t>
+      </w:r>
+      <w:r>
+        <w:t xml:space="preserve">: Coordenadas </w:t>
       </w:r>
       <w:proofErr w:type="spellStart"/>
       <w:r>
-        <w:t>Circulo</w:t>
+        <w:t>cartecianas</w:t>
       </w:r>
       <w:proofErr w:type="spellEnd"/>
-      <w:r>
-        <w:t>,</w:t>
-      </w:r>
-      <w:r>
-        <w:rPr>
-          <w:spacing w:val="-16"/>
-        </w:rPr>
-        <w:t xml:space="preserve"> </w:t>
-      </w:r>
-      <w:r>
-        <w:t>y</w:t>
-      </w:r>
-      <w:r>
-        <w:rPr>
-          <w:spacing w:val="-17"/>
-        </w:rPr>
-        <w:t xml:space="preserve"> </w:t>
-      </w:r>
-      <w:r>
-        <w:t>al tesoro</w:t>
-      </w:r>
-      <w:r>
-        <w:rPr>
-          <w:spacing w:val="-3"/>
-        </w:rPr>
-        <w:t xml:space="preserve"> </w:t>
-      </w:r>
-      <w:r>
-        <w:t>con</w:t>
-      </w:r>
-      <w:r>
-        <w:rPr>
-          <w:spacing w:val="-5"/>
-        </w:rPr>
-        <w:t xml:space="preserve"> </w:t>
-      </w:r>
-      <w:r>
-        <w:t>un</w:t>
-      </w:r>
-      <w:r>
-        <w:rPr>
-          <w:spacing w:val="-7"/>
-        </w:rPr>
-        <w:t xml:space="preserve"> </w:t>
-      </w:r>
-      <w:r>
-        <w:t>cuadrado.</w:t>
-      </w:r>
-      <w:r>
-        <w:rPr>
-          <w:spacing w:val="-2"/>
-        </w:rPr>
-        <w:t xml:space="preserve"> </w:t>
-      </w:r>
-      <w:r>
-        <w:t>Además,</w:t>
-      </w:r>
-      <w:r>
-        <w:rPr>
-          <w:spacing w:val="-3"/>
-        </w:rPr>
-        <w:t xml:space="preserve"> </w:t>
-      </w:r>
-      <w:r>
-        <w:t>mueva</w:t>
-      </w:r>
-      <w:r>
-        <w:rPr>
-          <w:spacing w:val="-4"/>
-        </w:rPr>
-        <w:t xml:space="preserve"> </w:t>
-      </w:r>
-      <w:r>
-        <w:t>a</w:t>
-      </w:r>
-      <w:r>
-        <w:rPr>
-          <w:spacing w:val="-5"/>
-        </w:rPr>
-        <w:t xml:space="preserve"> </w:t>
-      </w:r>
-      <w:r>
-        <w:t>Link</w:t>
-      </w:r>
-      <w:r>
-        <w:rPr>
-          <w:spacing w:val="-4"/>
-        </w:rPr>
-        <w:t xml:space="preserve"> </w:t>
-      </w:r>
-      <w:r>
-        <w:t>mediante</w:t>
-      </w:r>
-      <w:r>
-        <w:rPr>
-          <w:spacing w:val="-5"/>
-        </w:rPr>
-        <w:t xml:space="preserve"> </w:t>
-      </w:r>
-      <w:r>
-        <w:t>el</w:t>
-      </w:r>
-      <w:r>
-        <w:rPr>
-          <w:spacing w:val="-8"/>
-        </w:rPr>
-        <w:t xml:space="preserve"> </w:t>
-      </w:r>
-      <w:r>
-        <w:t>mouse.</w:t>
-      </w:r>
-    </w:p>
-    <w:p>
-      <w:pPr>
+    </w:p>
+    <w:p>
+      <w:pPr>
+        <w:ind w:firstLine="720"/>
         <w:jc w:val="both"/>
-        <w:sectPr>
-          <w:headerReference w:type="default" r:id="rId31"/>
-          <w:pgSz w:w="11920" w:h="16840"/>
-          <w:pgMar w:top="2160" w:right="1580" w:bottom="280" w:left="1600" w:header="716" w:footer="0" w:gutter="0"/>
-          <w:cols w:space="720"/>
-        </w:sectPr>
-      </w:pPr>
-    </w:p>
-    <w:p>
-      <w:pPr>
+      </w:pPr>
+      <w:r>
+        <w:t>Datos de salida</w:t>
+      </w:r>
+    </w:p>
+    <w:p>
+      <w:pPr>
+        <w:ind w:firstLine="720"/>
         <w:jc w:val="both"/>
       </w:pPr>
+      <w:r>
+        <w:tab/>
+        <w:t>Distancia: real</w:t>
+      </w:r>
+    </w:p>
+    <w:p>
+      <w:pPr>
+        <w:ind w:firstLine="720"/>
+        <w:jc w:val="both"/>
+      </w:pPr>
+      <w:r>
+        <w:t>Proceso</w:t>
+      </w:r>
+    </w:p>
+    <w:p>
+      <w:pPr>
+        <w:ind w:firstLine="720"/>
+        <w:jc w:val="both"/>
+      </w:pPr>
+      <w:r>
+        <w:tab/>
+        <w:t>Calcular distancia entre circulo y cuadrado aplicando Pitágoras</w:t>
+      </w:r>
+    </w:p>
+    <w:p>
+      <w:pPr>
+        <w:ind w:firstLine="720"/>
+        <w:jc w:val="both"/>
+      </w:pPr>
+      <w:r>
+        <w:tab/>
+        <w:t>Desaparecer cuadrado cuando sea alcanzado por circulo</w:t>
+      </w:r>
+    </w:p>
+    <w:p>
+      <w:pPr>
+        <w:jc w:val="both"/>
+      </w:pPr>
+      <w:r>
+        <w:t>Diseño</w:t>
+      </w:r>
+    </w:p>
+    <w:tbl>
+      <w:tblPr>
+        <w:tblStyle w:val="Tablaconcuadrcula"/>
+        <w:tblW w:w="0" w:type="auto"/>
+        <w:tblInd w:w="1413" w:type="dxa"/>
+        <w:tblLook w:val="04A0" w:firstRow="1" w:lastRow="0" w:firstColumn="1" w:lastColumn="0" w:noHBand="0" w:noVBand="1"/>
+      </w:tblPr>
+      <w:tblGrid>
+        <w:gridCol w:w="5812"/>
+      </w:tblGrid>
+      <w:tr>
+        <w:tc>
+          <w:tcPr>
+            <w:tcW w:w="5812" w:type="dxa"/>
+          </w:tcPr>
+          <w:p>
+            <w:pPr>
+              <w:jc w:val="both"/>
+            </w:pPr>
+            <w:r>
+              <w:t>Entidad: Mouse</w:t>
+            </w:r>
+          </w:p>
+        </w:tc>
+      </w:tr>
+      <w:tr>
+        <w:tc>
+          <w:tcPr>
+            <w:tcW w:w="5812" w:type="dxa"/>
+          </w:tcPr>
+          <w:p>
+            <w:pPr>
+              <w:jc w:val="both"/>
+            </w:pPr>
+            <w:r>
+              <w:t>Variables</w:t>
+            </w:r>
+          </w:p>
+          <w:p>
+            <w:pPr>
+              <w:jc w:val="both"/>
+            </w:pPr>
+            <w:r>
+              <w:t xml:space="preserve">p1, p2, p3, p4: </w:t>
+            </w:r>
+            <w:proofErr w:type="spellStart"/>
+            <w:r>
+              <w:t>cooredenadas</w:t>
+            </w:r>
+            <w:proofErr w:type="spellEnd"/>
+            <w:r>
+              <w:t xml:space="preserve"> </w:t>
+            </w:r>
+            <w:proofErr w:type="spellStart"/>
+            <w:r>
+              <w:t>cartecianas</w:t>
+            </w:r>
+            <w:proofErr w:type="spellEnd"/>
+          </w:p>
+          <w:p>
+            <w:pPr>
+              <w:jc w:val="both"/>
+            </w:pPr>
+            <w:proofErr w:type="spellStart"/>
+            <w:r>
+              <w:t>distX</w:t>
+            </w:r>
+            <w:proofErr w:type="spellEnd"/>
+            <w:r>
+              <w:t xml:space="preserve">, </w:t>
+            </w:r>
+            <w:proofErr w:type="spellStart"/>
+            <w:r>
+              <w:t>distY</w:t>
+            </w:r>
+            <w:proofErr w:type="spellEnd"/>
+            <w:r>
+              <w:t>, distancia: real</w:t>
+            </w:r>
+          </w:p>
+        </w:tc>
+      </w:tr>
+      <w:tr>
+        <w:tc>
+          <w:tcPr>
+            <w:tcW w:w="5812" w:type="dxa"/>
+          </w:tcPr>
+          <w:p>
+            <w:pPr>
+              <w:jc w:val="both"/>
+            </w:pPr>
+            <w:r>
+              <w:t xml:space="preserve">Nombre del código: </w:t>
+            </w:r>
+            <w:proofErr w:type="spellStart"/>
+            <w:r>
+              <w:t>Power_up</w:t>
+            </w:r>
+            <w:proofErr w:type="spellEnd"/>
+          </w:p>
+          <w:p>
+            <w:pPr>
+              <w:jc w:val="both"/>
+            </w:pPr>
+            <w:r>
+              <w:t>Inicio</w:t>
+            </w:r>
+          </w:p>
+          <w:p>
+            <w:pPr>
+              <w:jc w:val="both"/>
+            </w:pPr>
+            <w:r>
+              <w:t>Leer p1</w:t>
+            </w:r>
+          </w:p>
+          <w:p>
+            <w:pPr>
+              <w:jc w:val="both"/>
+            </w:pPr>
+            <w:r>
+              <w:t>Leer p2</w:t>
+            </w:r>
+          </w:p>
+          <w:p>
+            <w:pPr>
+              <w:jc w:val="both"/>
+            </w:pPr>
+            <w:r>
+              <w:t>Leer p3</w:t>
+            </w:r>
+          </w:p>
+          <w:p>
+            <w:pPr>
+              <w:jc w:val="both"/>
+            </w:pPr>
+            <w:r>
+              <w:t>Leer p4</w:t>
+            </w:r>
+          </w:p>
+          <w:p>
+            <w:pPr>
+              <w:jc w:val="both"/>
+            </w:pPr>
+            <w:r>
+              <w:t>Circulo(p</w:t>
+            </w:r>
+            <w:proofErr w:type="gramStart"/>
+            <w:r>
+              <w:t>1,p</w:t>
+            </w:r>
+            <w:proofErr w:type="gramEnd"/>
+            <w:r>
+              <w:t>2)</w:t>
+            </w:r>
+          </w:p>
+          <w:p>
+            <w:pPr>
+              <w:jc w:val="both"/>
+            </w:pPr>
+            <w:r>
+              <w:t>Cuadrado(p</w:t>
+            </w:r>
+            <w:proofErr w:type="gramStart"/>
+            <w:r>
+              <w:t>3,p</w:t>
+            </w:r>
+            <w:proofErr w:type="gramEnd"/>
+            <w:r>
+              <w:t>4)</w:t>
+            </w:r>
+          </w:p>
+          <w:p>
+            <w:pPr>
+              <w:jc w:val="both"/>
+            </w:pPr>
+            <w:r>
+              <w:t>Si p1&gt;p3</w:t>
+            </w:r>
+          </w:p>
+          <w:p>
+            <w:pPr>
+              <w:jc w:val="both"/>
+            </w:pPr>
+            <w:proofErr w:type="spellStart"/>
+            <w:r>
+              <w:t>distX</w:t>
+            </w:r>
+            <w:proofErr w:type="spellEnd"/>
+            <w:r>
+              <w:sym w:font="Wingdings" w:char="F0DF"/>
+            </w:r>
+            <w:r>
+              <w:t>p1-p3</w:t>
+            </w:r>
+          </w:p>
+          <w:p>
+            <w:pPr>
+              <w:jc w:val="both"/>
+            </w:pPr>
+            <w:r>
+              <w:t>sino</w:t>
+            </w:r>
+          </w:p>
+          <w:p>
+            <w:pPr>
+              <w:jc w:val="both"/>
+            </w:pPr>
+            <w:proofErr w:type="spellStart"/>
+            <w:r>
+              <w:t>distX</w:t>
+            </w:r>
+            <w:proofErr w:type="spellEnd"/>
+            <w:r>
+              <w:sym w:font="Wingdings" w:char="F0DF"/>
+            </w:r>
+            <w:r>
+              <w:t>p3-p1</w:t>
+            </w:r>
+          </w:p>
+          <w:p>
+            <w:pPr>
+              <w:jc w:val="both"/>
+            </w:pPr>
+            <w:proofErr w:type="spellStart"/>
+            <w:r>
+              <w:t>finsi</w:t>
+            </w:r>
+            <w:proofErr w:type="spellEnd"/>
+          </w:p>
+          <w:p>
+            <w:pPr>
+              <w:jc w:val="both"/>
+            </w:pPr>
+            <w:r>
+              <w:t>si p2&gt;p4</w:t>
+            </w:r>
+          </w:p>
+          <w:p>
+            <w:pPr>
+              <w:jc w:val="both"/>
+            </w:pPr>
+            <w:proofErr w:type="spellStart"/>
+            <w:r>
+              <w:t>distY</w:t>
+            </w:r>
+            <w:proofErr w:type="spellEnd"/>
+            <w:r>
+              <w:sym w:font="Wingdings" w:char="F0DF"/>
+            </w:r>
+            <w:r>
+              <w:t>p2-p4</w:t>
+            </w:r>
+          </w:p>
+          <w:p>
+            <w:pPr>
+              <w:jc w:val="both"/>
+            </w:pPr>
+            <w:r>
+              <w:t>sino</w:t>
+            </w:r>
+          </w:p>
+          <w:p>
+            <w:pPr>
+              <w:jc w:val="both"/>
+            </w:pPr>
+            <w:proofErr w:type="spellStart"/>
+            <w:r>
+              <w:t>distY</w:t>
+            </w:r>
+            <w:proofErr w:type="spellEnd"/>
+            <w:r>
+              <w:sym w:font="Wingdings" w:char="F0DF"/>
+            </w:r>
+            <w:r>
+              <w:t>p4-p2</w:t>
+            </w:r>
+          </w:p>
+          <w:p>
+            <w:pPr>
+              <w:jc w:val="both"/>
+            </w:pPr>
+            <w:proofErr w:type="spellStart"/>
+            <w:r>
+              <w:t>finsi</w:t>
+            </w:r>
+            <w:proofErr w:type="spellEnd"/>
+          </w:p>
+          <w:p>
+            <w:pPr>
+              <w:jc w:val="both"/>
+            </w:pPr>
+            <w:r>
+              <w:t>Distancia&lt;-</w:t>
+            </w:r>
+            <w:r>
+              <w:t>(distX^2+distY^</w:t>
+            </w:r>
+            <w:proofErr w:type="gramStart"/>
+            <w:r>
+              <w:t>2)^</w:t>
+            </w:r>
+            <w:proofErr w:type="gramEnd"/>
+            <w:r>
+              <w:t>(0.5)</w:t>
+            </w:r>
+          </w:p>
+          <w:p>
+            <w:pPr>
+              <w:jc w:val="both"/>
+            </w:pPr>
+            <w:r>
+              <w:t>Mostrar distancia</w:t>
+            </w:r>
+          </w:p>
+          <w:p>
+            <w:pPr>
+              <w:jc w:val="both"/>
+            </w:pPr>
+            <w:r>
+              <w:t>fin</w:t>
+            </w:r>
+          </w:p>
+        </w:tc>
+      </w:tr>
+    </w:tbl>
+    <w:p>
+      <w:pPr>
+        <w:jc w:val="both"/>
+      </w:pPr>
+    </w:p>
+    <w:p>
+      <w:pPr>
+        <w:ind w:firstLine="720"/>
+      </w:pPr>
+    </w:p>
+    <w:p>
+      <w:pPr>
+        <w:ind w:firstLine="720"/>
+      </w:pPr>
+    </w:p>
+    <w:p>
+      <w:pPr>
+        <w:ind w:firstLine="720"/>
+      </w:pPr>
+    </w:p>
+    <w:p>
+      <w:proofErr w:type="spellStart"/>
+      <w:r>
+        <w:lastRenderedPageBreak/>
+        <w:t>Codificacion</w:t>
+      </w:r>
+      <w:proofErr w:type="spellEnd"/>
+      <w:r>
+        <w:t xml:space="preserve"> en </w:t>
+      </w:r>
+      <w:proofErr w:type="spellStart"/>
+      <w:r>
+        <w:t>processing</w:t>
+      </w:r>
+      <w:proofErr w:type="spellEnd"/>
+    </w:p>
+    <w:p>
+      <w:pPr>
+        <w:jc w:val="both"/>
+        <w:rPr>
+          <w:color w:val="00AE50"/>
+          <w:spacing w:val="-4"/>
+          <w:u w:val="single" w:color="00AE50"/>
+        </w:rPr>
+      </w:pPr>
+      <w:r>
+        <w:rPr>
+          <w:color w:val="00AE50"/>
+          <w:spacing w:val="-4"/>
+        </w:rPr>
+        <w:drawing>
+          <wp:inline distT="0" distB="0" distL="0" distR="0" wp14:anchorId="17AAE4BB" wp14:editId="3F8020E3">
+            <wp:extent cx="3556000" cy="3236203"/>
+            <wp:effectExtent l="0" t="0" r="6350" b="2540"/>
+            <wp:docPr id="41" name="Imagen 41"/>
+            <wp:cNvGraphicFramePr>
+              <a:graphicFrameLocks xmlns:a="http://schemas.openxmlformats.org/drawingml/2006/main" noChangeAspect="1"/>
+            </wp:cNvGraphicFramePr>
+            <a:graphic xmlns:a="http://schemas.openxmlformats.org/drawingml/2006/main">
+              <a:graphicData uri="http://schemas.openxmlformats.org/drawingml/2006/picture">
+                <pic:pic xmlns:pic="http://schemas.openxmlformats.org/drawingml/2006/picture">
+                  <pic:nvPicPr>
+                    <pic:cNvPr id="1" name=""/>
+                    <pic:cNvPicPr/>
+                  </pic:nvPicPr>
+                  <pic:blipFill>
+                    <a:blip r:embed="rId31"/>
+                    <a:stretch>
+                      <a:fillRect/>
+                    </a:stretch>
+                  </pic:blipFill>
+                  <pic:spPr>
+                    <a:xfrm>
+                      <a:off x="0" y="0"/>
+                      <a:ext cx="3622969" cy="3297150"/>
+                    </a:xfrm>
+                    <a:prstGeom prst="rect">
+                      <a:avLst/>
+                    </a:prstGeom>
+                  </pic:spPr>
+                </pic:pic>
+              </a:graphicData>
+            </a:graphic>
+          </wp:inline>
+        </w:drawing>
+      </w:r>
+      <w:bookmarkStart w:id="0" w:name="_GoBack"/>
+      <w:bookmarkEnd w:id="0"/>
+    </w:p>
+    <w:p>
+      <w:pPr>
+        <w:jc w:val="both"/>
+        <w:rPr>
+          <w:color w:val="00AE50"/>
+          <w:spacing w:val="-4"/>
+          <w:u w:val="single" w:color="00AE50"/>
+        </w:rPr>
+      </w:pPr>
+      <w:r>
+        <w:rPr>
+          <w:color w:val="00AE50"/>
+          <w:spacing w:val="-4"/>
+        </w:rPr>
+        <w:drawing>
+          <wp:inline distT="0" distB="0" distL="0" distR="0" wp14:anchorId="27805B58" wp14:editId="24D27992">
+            <wp:extent cx="2863012" cy="2178050"/>
+            <wp:effectExtent l="0" t="0" r="0" b="0"/>
+            <wp:docPr id="42" name="Imagen 42"/>
+            <wp:cNvGraphicFramePr>
+              <a:graphicFrameLocks xmlns:a="http://schemas.openxmlformats.org/drawingml/2006/main" noChangeAspect="1"/>
+            </wp:cNvGraphicFramePr>
+            <a:graphic xmlns:a="http://schemas.openxmlformats.org/drawingml/2006/main">
+              <a:graphicData uri="http://schemas.openxmlformats.org/drawingml/2006/picture">
+                <pic:pic xmlns:pic="http://schemas.openxmlformats.org/drawingml/2006/picture">
+                  <pic:nvPicPr>
+                    <pic:cNvPr id="1" name=""/>
+                    <pic:cNvPicPr/>
+                  </pic:nvPicPr>
+                  <pic:blipFill>
+                    <a:blip r:embed="rId32"/>
+                    <a:stretch>
+                      <a:fillRect/>
+                    </a:stretch>
+                  </pic:blipFill>
+                  <pic:spPr>
+                    <a:xfrm>
+                      <a:off x="0" y="0"/>
+                      <a:ext cx="2972852" cy="2261611"/>
+                    </a:xfrm>
+                    <a:prstGeom prst="rect">
+                      <a:avLst/>
+                    </a:prstGeom>
+                  </pic:spPr>
+                </pic:pic>
+              </a:graphicData>
+            </a:graphic>
+          </wp:inline>
+        </w:drawing>
+      </w:r>
     </w:p>
     <w:p>
       <w:pPr>
@@ -14484,6 +15038,7 @@
         <w:rPr>
           <w:noProof/>
         </w:rPr>
+        <w:lastRenderedPageBreak/>
         <w:drawing>
           <wp:anchor distT="0" distB="0" distL="0" distR="0" simplePos="0" relativeHeight="487590400" behindDoc="1" locked="0" layoutInCell="1" allowOverlap="1" wp14:anchorId="559C8B8F" wp14:editId="71A2C6EF">
             <wp:simplePos x="0" y="0"/>
@@ -14508,7 +15063,7 @@
                     <pic:cNvPicPr/>
                   </pic:nvPicPr>
                   <pic:blipFill>
-                    <a:blip r:embed="rId32" cstate="print"/>
+                    <a:blip r:embed="rId33" cstate="print"/>
                     <a:stretch>
                       <a:fillRect/>
                     </a:stretch>
@@ -14975,7 +15530,7 @@
                     <pic:cNvPicPr/>
                   </pic:nvPicPr>
                   <pic:blipFill>
-                    <a:blip r:embed="rId33" cstate="print"/>
+                    <a:blip r:embed="rId34" cstate="print"/>
                     <a:stretch>
                       <a:fillRect/>
                     </a:stretch>
@@ -15003,6 +15558,7 @@
           <w:sz w:val="15"/>
         </w:rPr>
         <w:sectPr>
+          <w:headerReference w:type="default" r:id="rId35"/>
           <w:pgSz w:w="11920" w:h="16840"/>
           <w:pgMar w:top="2160" w:right="1580" w:bottom="280" w:left="1600" w:header="716" w:footer="0" w:gutter="0"/>
           <w:cols w:space="720"/>
@@ -15267,7 +15823,7 @@
                     <pic:cNvPicPr/>
                   </pic:nvPicPr>
                   <pic:blipFill>
-                    <a:blip r:embed="rId34" cstate="print"/>
+                    <a:blip r:embed="rId36" cstate="print"/>
                     <a:stretch>
                       <a:fillRect/>
                     </a:stretch>
@@ -15899,7 +16455,7 @@
                     <pic:cNvPicPr/>
                   </pic:nvPicPr>
                   <pic:blipFill>
-                    <a:blip r:embed="rId35" cstate="print"/>
+                    <a:blip r:embed="rId37" cstate="print"/>
                     <a:stretch>
                       <a:fillRect/>
                     </a:stretch>
@@ -17362,7 +17918,7 @@
           <wp:extent cx="990600" cy="571500"/>
           <wp:effectExtent l="0" t="0" r="0" b="0"/>
           <wp:wrapNone/>
-          <wp:docPr id="2" name="Image 2"/>
+          <wp:docPr id="39" name="Image 2"/>
           <wp:cNvGraphicFramePr>
             <a:graphicFrameLocks xmlns:a="http://schemas.openxmlformats.org/drawingml/2006/main"/>
           </wp:cNvGraphicFramePr>
@@ -17410,7 +17966,7 @@
           <wp:extent cx="1285240" cy="666115"/>
           <wp:effectExtent l="0" t="0" r="0" b="0"/>
           <wp:wrapNone/>
-          <wp:docPr id="3" name="Image 3"/>
+          <wp:docPr id="40" name="Image 3"/>
           <wp:cNvGraphicFramePr>
             <a:graphicFrameLocks xmlns:a="http://schemas.openxmlformats.org/drawingml/2006/main"/>
           </wp:cNvGraphicFramePr>

</xml_diff>

<commit_message>
Resolución del ejercicio 18
Se agrega la fase de Análisis, diseño y codificación del ejercicio 18
</commit_message>
<xml_diff>
--- a/Trabajo Practico  01.docx
+++ b/Trabajo Practico  01.docx
@@ -7499,17 +7499,8 @@
           <w:b/>
           <w:bCs/>
         </w:rPr>
-        <w:t xml:space="preserve">n en </w:t>
-      </w:r>
-      <w:proofErr w:type="spellStart"/>
-      <w:r>
-        <w:rPr>
-          <w:b/>
-          <w:bCs/>
-        </w:rPr>
-        <w:t>processing</w:t>
-      </w:r>
-      <w:proofErr w:type="spellEnd"/>
+        <w:t>n en processing</w:t>
+      </w:r>
     </w:p>
     <w:p>
       <w:pPr>
@@ -8186,13 +8177,8 @@
         <w:ind w:left="0"/>
       </w:pPr>
       <w:r>
-        <w:t xml:space="preserve">Codificación en </w:t>
-      </w:r>
-      <w:proofErr w:type="spellStart"/>
-      <w:r>
-        <w:t>processing</w:t>
-      </w:r>
-      <w:proofErr w:type="spellEnd"/>
+        <w:t>Codificación en processing</w:t>
+      </w:r>
     </w:p>
     <w:p>
       <w:pPr>
@@ -9206,16 +9192,8 @@
         <w:rPr>
           <w:sz w:val="19"/>
         </w:rPr>
-        <w:t xml:space="preserve">Codificación en </w:t>
-      </w:r>
-      <w:proofErr w:type="spellStart"/>
-      <w:r>
-        <w:rPr>
-          <w:sz w:val="19"/>
-        </w:rPr>
-        <w:t>processing</w:t>
-      </w:r>
-      <w:proofErr w:type="spellEnd"/>
+        <w:t>Codificación en processing</w:t>
+      </w:r>
     </w:p>
     <w:p>
       <w:pPr>
@@ -10223,16 +10201,15 @@
         <w:rPr>
           <w:lang w:val="es-AR"/>
         </w:rPr>
-        <w:t xml:space="preserve">Codificación en </w:t>
-      </w:r>
-      <w:proofErr w:type="spellStart"/>
-      <w:r>
+        <w:t>Codificación en processing</w:t>
+      </w:r>
+    </w:p>
+    <w:p>
+      <w:pPr>
         <w:rPr>
           <w:lang w:val="es-AR"/>
         </w:rPr>
-        <w:t>processing</w:t>
-      </w:r>
-      <w:proofErr w:type="spellEnd"/>
+      </w:pPr>
     </w:p>
     <w:p>
       <w:pPr>
@@ -10240,15 +10217,9 @@
           <w:lang w:val="es-AR"/>
         </w:rPr>
       </w:pPr>
-    </w:p>
-    <w:p>
-      <w:pPr>
-        <w:rPr>
-          <w:lang w:val="es-AR"/>
-        </w:rPr>
-      </w:pPr>
-      <w:r>
-        <w:rPr>
+      <w:r>
+        <w:rPr>
+          <w:noProof/>
           <w:lang w:val="es-AR"/>
         </w:rPr>
         <w:drawing>
@@ -10303,6 +10274,7 @@
       </w:pPr>
       <w:r>
         <w:rPr>
+          <w:noProof/>
           <w:lang w:val="es-AR"/>
         </w:rPr>
         <w:drawing>
@@ -10960,13 +10932,8 @@
         <w:jc w:val="both"/>
       </w:pPr>
       <w:r>
-        <w:t xml:space="preserve">Codificación en </w:t>
-      </w:r>
-      <w:proofErr w:type="spellStart"/>
-      <w:r>
-        <w:t>processing</w:t>
-      </w:r>
-      <w:proofErr w:type="spellEnd"/>
+        <w:t>Codificación en processing</w:t>
+      </w:r>
     </w:p>
     <w:p>
       <w:pPr>
@@ -10978,6 +10945,9 @@
         <w:jc w:val="both"/>
       </w:pPr>
       <w:r>
+        <w:rPr>
+          <w:noProof/>
+        </w:rPr>
         <w:drawing>
           <wp:inline distT="0" distB="0" distL="0" distR="0" wp14:anchorId="5EC70B00" wp14:editId="6A455154">
             <wp:extent cx="3918909" cy="1098550"/>
@@ -13177,13 +13147,8 @@
       </w:r>
       <w:proofErr w:type="spellEnd"/>
       <w:r>
-        <w:t xml:space="preserve"> en </w:t>
-      </w:r>
-      <w:proofErr w:type="spellStart"/>
-      <w:r>
-        <w:t>processing</w:t>
-      </w:r>
-      <w:proofErr w:type="spellEnd"/>
+        <w:t xml:space="preserve"> en processing</w:t>
+      </w:r>
     </w:p>
     <w:p>
       <w:pPr>
@@ -13196,6 +13161,7 @@
       </w:pPr>
       <w:r>
         <w:rPr>
+          <w:noProof/>
           <w:color w:val="00AE50"/>
           <w:spacing w:val="-4"/>
         </w:rPr>
@@ -13235,8 +13201,6 @@
           </wp:inline>
         </w:drawing>
       </w:r>
-      <w:bookmarkStart w:id="0" w:name="_GoBack"/>
-      <w:bookmarkEnd w:id="0"/>
     </w:p>
     <w:p>
       <w:pPr>
@@ -13249,6 +13213,7 @@
       </w:pPr>
       <w:r>
         <w:rPr>
+          <w:noProof/>
           <w:color w:val="00AE50"/>
           <w:spacing w:val="-4"/>
         </w:rPr>
@@ -13292,6 +13257,16 @@
     <w:p>
       <w:pPr>
         <w:jc w:val="both"/>
+        <w:rPr>
+          <w:color w:val="00AE50"/>
+          <w:spacing w:val="-4"/>
+          <w:u w:val="single" w:color="00AE50"/>
+        </w:rPr>
+      </w:pPr>
+    </w:p>
+    <w:p>
+      <w:pPr>
+        <w:jc w:val="both"/>
       </w:pPr>
       <w:r>
         <w:rPr>
@@ -13707,6 +13682,529 @@
       <w:r>
         <w:t>Processing.</w:t>
       </w:r>
+    </w:p>
+    <w:p>
+      <w:pPr>
+        <w:jc w:val="both"/>
+      </w:pPr>
+    </w:p>
+    <w:p>
+      <w:pPr>
+        <w:jc w:val="both"/>
+      </w:pPr>
+      <w:r>
+        <w:t>Definición del problema: Obtener raíces de una ecuación en segundo grado</w:t>
+      </w:r>
+    </w:p>
+    <w:p>
+      <w:pPr>
+        <w:jc w:val="both"/>
+      </w:pPr>
+      <w:r>
+        <w:t>Análisis:</w:t>
+      </w:r>
+    </w:p>
+    <w:p>
+      <w:pPr>
+        <w:jc w:val="both"/>
+      </w:pPr>
+      <w:r>
+        <w:tab/>
+        <w:t xml:space="preserve">Datos de entrada: </w:t>
+      </w:r>
+    </w:p>
+    <w:p>
+      <w:pPr>
+        <w:jc w:val="both"/>
+      </w:pPr>
+      <w:r>
+        <w:tab/>
+      </w:r>
+      <w:r>
+        <w:tab/>
+      </w:r>
+      <w:proofErr w:type="spellStart"/>
+      <w:proofErr w:type="gramStart"/>
+      <w:r>
+        <w:t>a,b</w:t>
+      </w:r>
+      <w:proofErr w:type="gramEnd"/>
+      <w:r>
+        <w:t>,c</w:t>
+      </w:r>
+      <w:r>
+        <w:t>,disc</w:t>
+      </w:r>
+      <w:proofErr w:type="spellEnd"/>
+      <w:r>
+        <w:t xml:space="preserve">: </w:t>
+      </w:r>
+      <w:r>
+        <w:t>real</w:t>
+      </w:r>
+    </w:p>
+    <w:p>
+      <w:pPr>
+        <w:jc w:val="both"/>
+      </w:pPr>
+      <w:r>
+        <w:tab/>
+        <w:t>Datos de salida:</w:t>
+      </w:r>
+    </w:p>
+    <w:p>
+      <w:pPr>
+        <w:jc w:val="both"/>
+      </w:pPr>
+      <w:r>
+        <w:tab/>
+      </w:r>
+      <w:r>
+        <w:tab/>
+        <w:t>x</w:t>
+      </w:r>
+      <w:proofErr w:type="gramStart"/>
+      <w:r>
+        <w:t>1,x</w:t>
+      </w:r>
+      <w:proofErr w:type="gramEnd"/>
+      <w:r>
+        <w:t>2: real</w:t>
+      </w:r>
+    </w:p>
+    <w:p>
+      <w:pPr>
+        <w:jc w:val="both"/>
+      </w:pPr>
+      <w:r>
+        <w:tab/>
+        <w:t>Proceso</w:t>
+      </w:r>
+    </w:p>
+    <w:p>
+      <w:pPr>
+        <w:jc w:val="both"/>
+      </w:pPr>
+      <w:r>
+        <w:tab/>
+      </w:r>
+      <w:r>
+        <w:tab/>
+        <w:t>Resolver la ecuación mediante la formula</w:t>
+      </w:r>
+    </w:p>
+    <w:p>
+      <w:pPr>
+        <w:ind w:left="720" w:firstLine="720"/>
+      </w:pPr>
+      <w:r>
+        <w:drawing>
+          <wp:anchor distT="0" distB="0" distL="114300" distR="114300" simplePos="0" relativeHeight="487596032" behindDoc="0" locked="0" layoutInCell="1" allowOverlap="1" wp14:anchorId="39CCC973" wp14:editId="7291E255">
+            <wp:simplePos x="0" y="0"/>
+            <wp:positionH relativeFrom="margin">
+              <wp:align>center</wp:align>
+            </wp:positionH>
+            <wp:positionV relativeFrom="paragraph">
+              <wp:posOffset>60325</wp:posOffset>
+            </wp:positionV>
+            <wp:extent cx="1332997" cy="400050"/>
+            <wp:effectExtent l="0" t="0" r="635" b="0"/>
+            <wp:wrapNone/>
+            <wp:docPr id="2" name="Imagen 2"/>
+            <wp:cNvGraphicFramePr>
+              <a:graphicFrameLocks xmlns:a="http://schemas.openxmlformats.org/drawingml/2006/main" noChangeAspect="1"/>
+            </wp:cNvGraphicFramePr>
+            <a:graphic xmlns:a="http://schemas.openxmlformats.org/drawingml/2006/main">
+              <a:graphicData uri="http://schemas.openxmlformats.org/drawingml/2006/picture">
+                <pic:pic xmlns:pic="http://schemas.openxmlformats.org/drawingml/2006/picture">
+                  <pic:nvPicPr>
+                    <pic:cNvPr id="1" name=""/>
+                    <pic:cNvPicPr/>
+                  </pic:nvPicPr>
+                  <pic:blipFill>
+                    <a:blip r:embed="rId33" cstate="print">
+                      <a:extLst>
+                        <a:ext uri="{28A0092B-C50C-407E-A947-70E740481C1C}">
+                          <a14:useLocalDpi xmlns:a14="http://schemas.microsoft.com/office/drawing/2010/main" val="0"/>
+                        </a:ext>
+                      </a:extLst>
+                    </a:blip>
+                    <a:stretch>
+                      <a:fillRect/>
+                    </a:stretch>
+                  </pic:blipFill>
+                  <pic:spPr>
+                    <a:xfrm>
+                      <a:off x="0" y="0"/>
+                      <a:ext cx="1332997" cy="400050"/>
+                    </a:xfrm>
+                    <a:prstGeom prst="rect">
+                      <a:avLst/>
+                    </a:prstGeom>
+                  </pic:spPr>
+                </pic:pic>
+              </a:graphicData>
+            </a:graphic>
+            <wp14:sizeRelH relativeFrom="margin">
+              <wp14:pctWidth>0</wp14:pctWidth>
+            </wp14:sizeRelH>
+            <wp14:sizeRelV relativeFrom="margin">
+              <wp14:pctHeight>0</wp14:pctHeight>
+            </wp14:sizeRelV>
+          </wp:anchor>
+        </w:drawing>
+      </w:r>
+    </w:p>
+    <w:p>
+      <w:pPr>
+        <w:ind w:left="720" w:firstLine="720"/>
+      </w:pPr>
+    </w:p>
+    <w:p>
+      <w:pPr>
+        <w:ind w:left="720" w:firstLine="720"/>
+      </w:pPr>
+    </w:p>
+    <w:p>
+      <w:pPr>
+        <w:ind w:left="720" w:firstLine="720"/>
+      </w:pPr>
+      <w:r>
+        <w:t>Aplicando las reglas del determinante con formula</w:t>
+      </w:r>
+    </w:p>
+    <w:p>
+      <w:pPr>
+        <w:ind w:left="720" w:firstLine="720"/>
+      </w:pPr>
+    </w:p>
+    <w:p>
+      <w:pPr>
+        <w:ind w:left="720" w:firstLine="720"/>
+      </w:pPr>
+      <w:r>
+        <w:drawing>
+          <wp:anchor distT="0" distB="0" distL="114300" distR="114300" simplePos="0" relativeHeight="487597056" behindDoc="0" locked="0" layoutInCell="1" allowOverlap="1" wp14:anchorId="34FD620E" wp14:editId="2CED5270">
+            <wp:simplePos x="0" y="0"/>
+            <wp:positionH relativeFrom="margin">
+              <wp:align>center</wp:align>
+            </wp:positionH>
+            <wp:positionV relativeFrom="paragraph">
+              <wp:posOffset>635</wp:posOffset>
+            </wp:positionV>
+            <wp:extent cx="876300" cy="320040"/>
+            <wp:effectExtent l="0" t="0" r="0" b="3810"/>
+            <wp:wrapThrough wrapText="bothSides">
+              <wp:wrapPolygon edited="0">
+                <wp:start x="0" y="0"/>
+                <wp:lineTo x="0" y="20571"/>
+                <wp:lineTo x="21130" y="20571"/>
+                <wp:lineTo x="21130" y="0"/>
+                <wp:lineTo x="0" y="0"/>
+              </wp:wrapPolygon>
+            </wp:wrapThrough>
+            <wp:docPr id="3" name="Imagen 3"/>
+            <wp:cNvGraphicFramePr>
+              <a:graphicFrameLocks xmlns:a="http://schemas.openxmlformats.org/drawingml/2006/main" noChangeAspect="1"/>
+            </wp:cNvGraphicFramePr>
+            <a:graphic xmlns:a="http://schemas.openxmlformats.org/drawingml/2006/main">
+              <a:graphicData uri="http://schemas.openxmlformats.org/drawingml/2006/picture">
+                <pic:pic xmlns:pic="http://schemas.openxmlformats.org/drawingml/2006/picture">
+                  <pic:nvPicPr>
+                    <pic:cNvPr id="1" name=""/>
+                    <pic:cNvPicPr/>
+                  </pic:nvPicPr>
+                  <pic:blipFill>
+                    <a:blip r:embed="rId34" cstate="print">
+                      <a:extLst>
+                        <a:ext uri="{28A0092B-C50C-407E-A947-70E740481C1C}">
+                          <a14:useLocalDpi xmlns:a14="http://schemas.microsoft.com/office/drawing/2010/main" val="0"/>
+                        </a:ext>
+                      </a:extLst>
+                    </a:blip>
+                    <a:stretch>
+                      <a:fillRect/>
+                    </a:stretch>
+                  </pic:blipFill>
+                  <pic:spPr>
+                    <a:xfrm>
+                      <a:off x="0" y="0"/>
+                      <a:ext cx="876300" cy="320040"/>
+                    </a:xfrm>
+                    <a:prstGeom prst="rect">
+                      <a:avLst/>
+                    </a:prstGeom>
+                  </pic:spPr>
+                </pic:pic>
+              </a:graphicData>
+            </a:graphic>
+            <wp14:sizeRelH relativeFrom="margin">
+              <wp14:pctWidth>0</wp14:pctWidth>
+            </wp14:sizeRelH>
+            <wp14:sizeRelV relativeFrom="margin">
+              <wp14:pctHeight>0</wp14:pctHeight>
+            </wp14:sizeRelV>
+          </wp:anchor>
+        </w:drawing>
+      </w:r>
+    </w:p>
+    <w:p>
+      <w:pPr>
+        <w:ind w:left="720" w:firstLine="720"/>
+      </w:pPr>
+    </w:p>
+    <w:p>
+      <w:pPr>
+        <w:ind w:left="720" w:firstLine="720"/>
+      </w:pPr>
+    </w:p>
+    <w:p>
+      <w:r>
+        <w:lastRenderedPageBreak/>
+        <w:t>Diseño</w:t>
+      </w:r>
+    </w:p>
+    <w:tbl>
+      <w:tblPr>
+        <w:tblStyle w:val="Tablaconcuadrcula"/>
+        <w:tblW w:w="0" w:type="auto"/>
+        <w:tblInd w:w="1413" w:type="dxa"/>
+        <w:tblLook w:val="04A0" w:firstRow="1" w:lastRow="0" w:firstColumn="1" w:lastColumn="0" w:noHBand="0" w:noVBand="1"/>
+      </w:tblPr>
+      <w:tblGrid>
+        <w:gridCol w:w="5670"/>
+      </w:tblGrid>
+      <w:tr>
+        <w:tc>
+          <w:tcPr>
+            <w:tcW w:w="5670" w:type="dxa"/>
+          </w:tcPr>
+          <w:p>
+            <w:r>
+              <w:t>Entidad: Consola</w:t>
+            </w:r>
+          </w:p>
+        </w:tc>
+      </w:tr>
+      <w:tr>
+        <w:tc>
+          <w:tcPr>
+            <w:tcW w:w="5670" w:type="dxa"/>
+          </w:tcPr>
+          <w:p>
+            <w:r>
+              <w:t>Variables</w:t>
+            </w:r>
+          </w:p>
+          <w:p>
+            <w:r>
+              <w:t>a, b, c, disc: real</w:t>
+            </w:r>
+          </w:p>
+          <w:p>
+            <w:r>
+              <w:t>x1, x2: real</w:t>
+            </w:r>
+          </w:p>
+        </w:tc>
+      </w:tr>
+      <w:tr>
+        <w:tc>
+          <w:tcPr>
+            <w:tcW w:w="5670" w:type="dxa"/>
+          </w:tcPr>
+          <w:p>
+            <w:r>
+              <w:t xml:space="preserve">Nombre del algoritmo: </w:t>
+            </w:r>
+            <w:proofErr w:type="spellStart"/>
+            <w:r>
+              <w:t>Raices</w:t>
+            </w:r>
+            <w:proofErr w:type="spellEnd"/>
+          </w:p>
+          <w:p>
+            <w:r>
+              <w:t>Inicio</w:t>
+            </w:r>
+          </w:p>
+          <w:p>
+            <w:r>
+              <w:t>Leer a</w:t>
+            </w:r>
+          </w:p>
+          <w:p>
+            <w:r>
+              <w:t>Leer b</w:t>
+            </w:r>
+          </w:p>
+          <w:p>
+            <w:r>
+              <w:t>Leer c</w:t>
+            </w:r>
+          </w:p>
+          <w:p>
+            <w:r>
+              <w:t>Disc</w:t>
+            </w:r>
+            <w:r>
+              <w:sym w:font="Wingdings" w:char="F0DF"/>
+            </w:r>
+            <w:r>
+              <w:t>b^2-2*a*c</w:t>
+            </w:r>
+          </w:p>
+          <w:p>
+            <w:r>
+              <w:t>Si disc&gt;0 hacer</w:t>
+            </w:r>
+          </w:p>
+          <w:p>
+            <w:r>
+              <w:t>X1</w:t>
+            </w:r>
+            <w:r>
+              <w:sym w:font="Wingdings" w:char="F0DF"/>
+            </w:r>
+            <w:r>
+              <w:t>(-b+(</w:t>
+            </w:r>
+            <w:proofErr w:type="gramStart"/>
+            <w:r>
+              <w:t>disc)^</w:t>
+            </w:r>
+            <w:proofErr w:type="gramEnd"/>
+            <w:r>
+              <w:t>(0.5))/(2*a)</w:t>
+            </w:r>
+          </w:p>
+          <w:p>
+            <w:r>
+              <w:t>X2</w:t>
+            </w:r>
+            <w:r>
+              <w:sym w:font="Wingdings" w:char="F0DF"/>
+            </w:r>
+            <w:r>
+              <w:t>(-b</w:t>
+            </w:r>
+            <w:r>
+              <w:t>-</w:t>
+            </w:r>
+            <w:r>
+              <w:t>(</w:t>
+            </w:r>
+            <w:proofErr w:type="gramStart"/>
+            <w:r>
+              <w:t>disc)^</w:t>
+            </w:r>
+            <w:proofErr w:type="gramEnd"/>
+            <w:r>
+              <w:t>(0.5))/(2*a)</w:t>
+            </w:r>
+          </w:p>
+          <w:p>
+            <w:r>
+              <w:t xml:space="preserve">Sino </w:t>
+            </w:r>
+          </w:p>
+          <w:p>
+            <w:r>
+              <w:t>Si disc==0 hacer</w:t>
+            </w:r>
+          </w:p>
+          <w:p>
+            <w:r>
+              <w:t>X1=-b/(2*a)</w:t>
+            </w:r>
+          </w:p>
+          <w:p>
+            <w:r>
+              <w:t xml:space="preserve">Sino </w:t>
+            </w:r>
+          </w:p>
+          <w:p>
+            <w:r>
+              <w:t>Mostrar “la ecuación no tiene raíces reales”</w:t>
+            </w:r>
+          </w:p>
+          <w:p>
+            <w:proofErr w:type="spellStart"/>
+            <w:r>
+              <w:t>Finsi</w:t>
+            </w:r>
+            <w:proofErr w:type="spellEnd"/>
+          </w:p>
+          <w:p>
+            <w:proofErr w:type="spellStart"/>
+            <w:r>
+              <w:t>Finsi</w:t>
+            </w:r>
+            <w:proofErr w:type="spellEnd"/>
+          </w:p>
+          <w:p>
+            <w:r>
+              <w:t>fin</w:t>
+            </w:r>
+          </w:p>
+        </w:tc>
+      </w:tr>
+    </w:tbl>
+    <w:p/>
+    <w:p>
+      <w:r>
+        <w:t>Codificación en processing</w:t>
+      </w:r>
+      <w:bookmarkStart w:id="0" w:name="_GoBack"/>
+      <w:bookmarkEnd w:id="0"/>
+    </w:p>
+    <w:p>
+      <w:r>
+        <w:drawing>
+          <wp:inline distT="0" distB="0" distL="0" distR="0" wp14:anchorId="3DA9FC20" wp14:editId="797A9949">
+            <wp:extent cx="3485917" cy="2489200"/>
+            <wp:effectExtent l="0" t="0" r="635" b="6350"/>
+            <wp:docPr id="33" name="Imagen 33"/>
+            <wp:cNvGraphicFramePr>
+              <a:graphicFrameLocks xmlns:a="http://schemas.openxmlformats.org/drawingml/2006/main" noChangeAspect="1"/>
+            </wp:cNvGraphicFramePr>
+            <a:graphic xmlns:a="http://schemas.openxmlformats.org/drawingml/2006/main">
+              <a:graphicData uri="http://schemas.openxmlformats.org/drawingml/2006/picture">
+                <pic:pic xmlns:pic="http://schemas.openxmlformats.org/drawingml/2006/picture">
+                  <pic:nvPicPr>
+                    <pic:cNvPr id="1" name=""/>
+                    <pic:cNvPicPr/>
+                  </pic:nvPicPr>
+                  <pic:blipFill>
+                    <a:blip r:embed="rId35"/>
+                    <a:stretch>
+                      <a:fillRect/>
+                    </a:stretch>
+                  </pic:blipFill>
+                  <pic:spPr>
+                    <a:xfrm>
+                      <a:off x="0" y="0"/>
+                      <a:ext cx="3569361" cy="2548785"/>
+                    </a:xfrm>
+                    <a:prstGeom prst="rect">
+                      <a:avLst/>
+                    </a:prstGeom>
+                  </pic:spPr>
+                </pic:pic>
+              </a:graphicData>
+            </a:graphic>
+          </wp:inline>
+        </w:drawing>
+      </w:r>
+    </w:p>
+    <w:p>
+      <w:pPr>
+        <w:jc w:val="both"/>
+        <w:rPr>
+          <w:color w:val="00AE50"/>
+          <w:u w:val="single" w:color="00AE50"/>
+        </w:rPr>
+      </w:pPr>
     </w:p>
     <w:p>
       <w:pPr>
@@ -15063,7 +15561,7 @@
                     <pic:cNvPicPr/>
                   </pic:nvPicPr>
                   <pic:blipFill>
-                    <a:blip r:embed="rId33" cstate="print"/>
+                    <a:blip r:embed="rId36" cstate="print"/>
                     <a:stretch>
                       <a:fillRect/>
                     </a:stretch>
@@ -15530,7 +16028,7 @@
                     <pic:cNvPicPr/>
                   </pic:nvPicPr>
                   <pic:blipFill>
-                    <a:blip r:embed="rId34" cstate="print"/>
+                    <a:blip r:embed="rId37" cstate="print"/>
                     <a:stretch>
                       <a:fillRect/>
                     </a:stretch>
@@ -15558,7 +16056,7 @@
           <w:sz w:val="15"/>
         </w:rPr>
         <w:sectPr>
-          <w:headerReference w:type="default" r:id="rId35"/>
+          <w:headerReference w:type="default" r:id="rId38"/>
           <w:pgSz w:w="11920" w:h="16840"/>
           <w:pgMar w:top="2160" w:right="1580" w:bottom="280" w:left="1600" w:header="716" w:footer="0" w:gutter="0"/>
           <w:cols w:space="720"/>
@@ -15823,7 +16321,7 @@
                     <pic:cNvPicPr/>
                   </pic:nvPicPr>
                   <pic:blipFill>
-                    <a:blip r:embed="rId36" cstate="print"/>
+                    <a:blip r:embed="rId39" cstate="print"/>
                     <a:stretch>
                       <a:fillRect/>
                     </a:stretch>
@@ -16455,7 +16953,7 @@
                     <pic:cNvPicPr/>
                   </pic:nvPicPr>
                   <pic:blipFill>
-                    <a:blip r:embed="rId37" cstate="print"/>
+                    <a:blip r:embed="rId40" cstate="print"/>
                     <a:stretch>
                       <a:fillRect/>
                     </a:stretch>

</xml_diff>

<commit_message>
realización del ejercicio 22
se agrega la fase de Análisis, Diseño y Codificación del ejercicio 22
</commit_message>
<xml_diff>
--- a/Trabajo Practico  01.docx
+++ b/Trabajo Practico  01.docx
@@ -19027,7 +19027,6 @@
             <w:tcW w:w="8730" w:type="dxa"/>
           </w:tcPr>
           <w:p>
-            <w:bookmarkStart w:id="0" w:name="_GoBack"/>
             <w:r>
               <w:rPr>
                 <w:b/>
@@ -19038,7 +19037,6 @@
             <w:r>
               <w:t xml:space="preserve"> </w:t>
             </w:r>
-            <w:bookmarkEnd w:id="0"/>
             <w:proofErr w:type="spellStart"/>
             <w:proofErr w:type="gramStart"/>
             <w:r>
@@ -19101,8 +19099,100 @@
       </w:tr>
     </w:tbl>
     <w:p/>
+    <w:p>
+      <w:proofErr w:type="spellStart"/>
+      <w:r>
+        <w:t>Codigo</w:t>
+      </w:r>
+      <w:proofErr w:type="spellEnd"/>
+      <w:r>
+        <w:t xml:space="preserve"> en processing</w:t>
+      </w:r>
+    </w:p>
     <w:p/>
     <w:p>
+      <w:r>
+        <w:drawing>
+          <wp:inline distT="0" distB="0" distL="0" distR="0" wp14:anchorId="48CCD0E5" wp14:editId="6C07DB4C">
+            <wp:extent cx="3130061" cy="4067128"/>
+            <wp:effectExtent l="0" t="0" r="0" b="0"/>
+            <wp:docPr id="37" name="Imagen 37"/>
+            <wp:cNvGraphicFramePr>
+              <a:graphicFrameLocks xmlns:a="http://schemas.openxmlformats.org/drawingml/2006/main" noChangeAspect="1"/>
+            </wp:cNvGraphicFramePr>
+            <a:graphic xmlns:a="http://schemas.openxmlformats.org/drawingml/2006/main">
+              <a:graphicData uri="http://schemas.openxmlformats.org/drawingml/2006/picture">
+                <pic:pic xmlns:pic="http://schemas.openxmlformats.org/drawingml/2006/picture">
+                  <pic:nvPicPr>
+                    <pic:cNvPr id="1" name=""/>
+                    <pic:cNvPicPr/>
+                  </pic:nvPicPr>
+                  <pic:blipFill>
+                    <a:blip r:embed="rId41"/>
+                    <a:stretch>
+                      <a:fillRect/>
+                    </a:stretch>
+                  </pic:blipFill>
+                  <pic:spPr>
+                    <a:xfrm>
+                      <a:off x="0" y="0"/>
+                      <a:ext cx="3143141" cy="4084123"/>
+                    </a:xfrm>
+                    <a:prstGeom prst="rect">
+                      <a:avLst/>
+                    </a:prstGeom>
+                  </pic:spPr>
+                </pic:pic>
+              </a:graphicData>
+            </a:graphic>
+          </wp:inline>
+        </w:drawing>
+      </w:r>
+      <w:r>
+        <w:rPr>
+          <w:noProof/>
+        </w:rPr>
+        <w:t xml:space="preserve"> </w:t>
+      </w:r>
+      <w:r>
+        <w:drawing>
+          <wp:inline distT="0" distB="0" distL="0" distR="0" wp14:anchorId="6E87A68E" wp14:editId="341E272E">
+            <wp:extent cx="2876431" cy="618979"/>
+            <wp:effectExtent l="0" t="0" r="635" b="0"/>
+            <wp:docPr id="38" name="Imagen 38"/>
+            <wp:cNvGraphicFramePr>
+              <a:graphicFrameLocks xmlns:a="http://schemas.openxmlformats.org/drawingml/2006/main" noChangeAspect="1"/>
+            </wp:cNvGraphicFramePr>
+            <a:graphic xmlns:a="http://schemas.openxmlformats.org/drawingml/2006/main">
+              <a:graphicData uri="http://schemas.openxmlformats.org/drawingml/2006/picture">
+                <pic:pic xmlns:pic="http://schemas.openxmlformats.org/drawingml/2006/picture">
+                  <pic:nvPicPr>
+                    <pic:cNvPr id="1" name=""/>
+                    <pic:cNvPicPr/>
+                  </pic:nvPicPr>
+                  <pic:blipFill>
+                    <a:blip r:embed="rId42"/>
+                    <a:stretch>
+                      <a:fillRect/>
+                    </a:stretch>
+                  </pic:blipFill>
+                  <pic:spPr>
+                    <a:xfrm>
+                      <a:off x="0" y="0"/>
+                      <a:ext cx="2968236" cy="638735"/>
+                    </a:xfrm>
+                    <a:prstGeom prst="rect">
+                      <a:avLst/>
+                    </a:prstGeom>
+                  </pic:spPr>
+                </pic:pic>
+              </a:graphicData>
+            </a:graphic>
+          </wp:inline>
+        </w:drawing>
+      </w:r>
+    </w:p>
+    <w:p>
       <w:pPr>
         <w:jc w:val="both"/>
       </w:pPr>
@@ -19110,13 +19200,94 @@
     <w:p>
       <w:pPr>
         <w:jc w:val="both"/>
-      </w:pPr>
-      <w:r>
         <w:rPr>
           <w:color w:val="00AE50"/>
           <w:spacing w:val="-4"/>
           <w:u w:val="single" w:color="00AE50"/>
         </w:rPr>
+      </w:pPr>
+    </w:p>
+    <w:p>
+      <w:pPr>
+        <w:jc w:val="both"/>
+        <w:rPr>
+          <w:color w:val="00AE50"/>
+          <w:spacing w:val="-4"/>
+          <w:u w:val="single" w:color="00AE50"/>
+        </w:rPr>
+      </w:pPr>
+    </w:p>
+    <w:p>
+      <w:pPr>
+        <w:jc w:val="both"/>
+        <w:rPr>
+          <w:color w:val="00AE50"/>
+          <w:spacing w:val="-4"/>
+          <w:u w:val="single" w:color="00AE50"/>
+        </w:rPr>
+      </w:pPr>
+    </w:p>
+    <w:p>
+      <w:pPr>
+        <w:jc w:val="both"/>
+        <w:rPr>
+          <w:color w:val="00AE50"/>
+          <w:spacing w:val="-4"/>
+          <w:u w:val="single" w:color="00AE50"/>
+        </w:rPr>
+      </w:pPr>
+    </w:p>
+    <w:p>
+      <w:pPr>
+        <w:jc w:val="both"/>
+        <w:rPr>
+          <w:color w:val="00AE50"/>
+          <w:spacing w:val="-4"/>
+          <w:u w:val="single" w:color="00AE50"/>
+        </w:rPr>
+      </w:pPr>
+    </w:p>
+    <w:p>
+      <w:pPr>
+        <w:jc w:val="both"/>
+        <w:rPr>
+          <w:color w:val="00AE50"/>
+          <w:spacing w:val="-4"/>
+          <w:u w:val="single" w:color="00AE50"/>
+        </w:rPr>
+      </w:pPr>
+    </w:p>
+    <w:p>
+      <w:pPr>
+        <w:jc w:val="both"/>
+        <w:rPr>
+          <w:color w:val="00AE50"/>
+          <w:spacing w:val="-4"/>
+          <w:u w:val="single" w:color="00AE50"/>
+        </w:rPr>
+      </w:pPr>
+    </w:p>
+    <w:p>
+      <w:pPr>
+        <w:jc w:val="both"/>
+        <w:rPr>
+          <w:color w:val="00AE50"/>
+          <w:spacing w:val="-4"/>
+          <w:u w:val="single" w:color="00AE50"/>
+        </w:rPr>
+      </w:pPr>
+    </w:p>
+    <w:p>
+      <w:pPr>
+        <w:jc w:val="both"/>
+      </w:pPr>
+      <w:r>
+        <w:rPr>
+          <w:color w:val="00AE50"/>
+          <w:spacing w:val="-4"/>
+          <w:u w:val="single" w:color="00AE50"/>
+        </w:rPr>
+        <w:lastRenderedPageBreak/>
         <w:t>Ejercicio 22</w:t>
       </w:r>
       <w:r>
@@ -19278,16 +19449,16 @@
           <w:noProof/>
         </w:rPr>
         <w:drawing>
-          <wp:anchor distT="0" distB="0" distL="0" distR="0" simplePos="0" relativeHeight="487591936" behindDoc="1" locked="0" layoutInCell="1" allowOverlap="1" wp14:anchorId="1322DBD4" wp14:editId="3B581248">
+          <wp:anchor distT="0" distB="0" distL="0" distR="0" simplePos="0" relativeHeight="487591936" behindDoc="1" locked="0" layoutInCell="1" allowOverlap="1" wp14:anchorId="1322DBD4" wp14:editId="6CFCF448">
             <wp:simplePos x="0" y="0"/>
             <wp:positionH relativeFrom="page">
-              <wp:posOffset>2644775</wp:posOffset>
+              <wp:posOffset>2644140</wp:posOffset>
             </wp:positionH>
             <wp:positionV relativeFrom="paragraph">
-              <wp:posOffset>96227</wp:posOffset>
+              <wp:posOffset>97155</wp:posOffset>
             </wp:positionV>
-            <wp:extent cx="2258568" cy="2258568"/>
-            <wp:effectExtent l="0" t="0" r="0" b="0"/>
+            <wp:extent cx="1828800" cy="1751330"/>
+            <wp:effectExtent l="0" t="0" r="0" b="1270"/>
             <wp:wrapTopAndBottom/>
             <wp:docPr id="11" name="Image 11" descr="Diagrama  Descripción generada automáticamente con confianza baja"/>
             <wp:cNvGraphicFramePr>
@@ -19301,7 +19472,7 @@
                     <pic:cNvPicPr/>
                   </pic:nvPicPr>
                   <pic:blipFill>
-                    <a:blip r:embed="rId41" cstate="print"/>
+                    <a:blip r:embed="rId43" cstate="print"/>
                     <a:stretch>
                       <a:fillRect/>
                     </a:stretch>
@@ -19309,7 +19480,7 @@
                   <pic:spPr>
                     <a:xfrm>
                       <a:off x="0" y="0"/>
-                      <a:ext cx="2258568" cy="2258568"/>
+                      <a:ext cx="1828800" cy="1751330"/>
                     </a:xfrm>
                     <a:prstGeom prst="rect">
                       <a:avLst/>
@@ -19318,6 +19489,12 @@
                 </pic:pic>
               </a:graphicData>
             </a:graphic>
+            <wp14:sizeRelH relativeFrom="margin">
+              <wp14:pctWidth>0</wp14:pctWidth>
+            </wp14:sizeRelH>
+            <wp14:sizeRelV relativeFrom="margin">
+              <wp14:pctHeight>0</wp14:pctHeight>
+            </wp14:sizeRelV>
           </wp:anchor>
         </w:drawing>
       </w:r>
@@ -19809,8 +19986,643 @@
         <w:t>fijo, los círculos asumen colores aleatorios.</w:t>
       </w:r>
     </w:p>
+    <w:p>
+      <w:pPr>
+        <w:jc w:val="both"/>
+      </w:pPr>
+    </w:p>
+    <w:p>
+      <w:pPr>
+        <w:jc w:val="both"/>
+      </w:pPr>
+      <w:r>
+        <w:t>Definición del problema: Dibujar puntos sobre líneas espaciadas de forma escalada</w:t>
+      </w:r>
+    </w:p>
+    <w:p>
+      <w:pPr>
+        <w:jc w:val="both"/>
+      </w:pPr>
+      <w:r>
+        <w:t>Análisis:</w:t>
+      </w:r>
+    </w:p>
+    <w:p>
+      <w:pPr>
+        <w:jc w:val="both"/>
+      </w:pPr>
+      <w:r>
+        <w:tab/>
+        <w:t>Datos de entrada</w:t>
+      </w:r>
+    </w:p>
+    <w:p>
+      <w:pPr>
+        <w:jc w:val="both"/>
+      </w:pPr>
+      <w:r>
+        <w:tab/>
+      </w:r>
+      <w:r>
+        <w:tab/>
+      </w:r>
+      <w:proofErr w:type="spellStart"/>
+      <w:r>
+        <w:t>lineaX</w:t>
+      </w:r>
+      <w:proofErr w:type="spellEnd"/>
+      <w:r>
+        <w:t xml:space="preserve">, </w:t>
+      </w:r>
+      <w:proofErr w:type="spellStart"/>
+      <w:r>
+        <w:t>lineaY</w:t>
+      </w:r>
+      <w:proofErr w:type="spellEnd"/>
+      <w:r>
+        <w:t xml:space="preserve">, </w:t>
+      </w:r>
+      <w:proofErr w:type="spellStart"/>
+      <w:r>
+        <w:t>puntoX</w:t>
+      </w:r>
+      <w:proofErr w:type="spellEnd"/>
+      <w:r>
+        <w:t xml:space="preserve">, </w:t>
+      </w:r>
+      <w:proofErr w:type="spellStart"/>
+      <w:r>
+        <w:t>puntoY</w:t>
+      </w:r>
+      <w:proofErr w:type="spellEnd"/>
+      <w:r>
+        <w:t>: enteros</w:t>
+      </w:r>
+    </w:p>
+    <w:p>
+      <w:pPr>
+        <w:jc w:val="both"/>
+      </w:pPr>
+      <w:r>
+        <w:tab/>
+      </w:r>
+      <w:r>
+        <w:tab/>
+      </w:r>
+      <w:proofErr w:type="spellStart"/>
+      <w:r>
+        <w:t>distanciaPunto</w:t>
+      </w:r>
+      <w:proofErr w:type="spellEnd"/>
+      <w:r>
+        <w:t>: entero</w:t>
+      </w:r>
+    </w:p>
+    <w:p>
+      <w:pPr>
+        <w:jc w:val="both"/>
+      </w:pPr>
+      <w:r>
+        <w:tab/>
+        <w:t>Datos de Salida</w:t>
+      </w:r>
+    </w:p>
+    <w:p>
+      <w:pPr>
+        <w:jc w:val="both"/>
+      </w:pPr>
+      <w:r>
+        <w:tab/>
+      </w:r>
+      <w:r>
+        <w:tab/>
+        <w:t>Dibujo de líneas</w:t>
+      </w:r>
+      <w:r>
+        <w:t xml:space="preserve"> horizontales</w:t>
+      </w:r>
+      <w:r>
+        <w:t xml:space="preserve"> intercaladas</w:t>
+      </w:r>
+      <w:r>
+        <w:t xml:space="preserve"> en eje y</w:t>
+      </w:r>
+    </w:p>
+    <w:p>
+      <w:pPr>
+        <w:jc w:val="both"/>
+      </w:pPr>
+      <w:r>
+        <w:tab/>
+      </w:r>
+      <w:r>
+        <w:tab/>
+        <w:t>Dibujo de puntos sobre línea</w:t>
+      </w:r>
+    </w:p>
+    <w:p>
+      <w:pPr>
+        <w:jc w:val="both"/>
+      </w:pPr>
+      <w:r>
+        <w:tab/>
+        <w:t>Proceso</w:t>
+      </w:r>
+    </w:p>
+    <w:p>
+      <w:pPr>
+        <w:jc w:val="both"/>
+      </w:pPr>
+      <w:r>
+        <w:tab/>
+      </w:r>
+      <w:r>
+        <w:tab/>
+        <w:t>Dibujar línea en punto inicial (</w:t>
+      </w:r>
+      <w:proofErr w:type="spellStart"/>
+      <w:proofErr w:type="gramStart"/>
+      <w:r>
+        <w:t>LineaX,lineaY</w:t>
+      </w:r>
+      <w:proofErr w:type="spellEnd"/>
+      <w:proofErr w:type="gramEnd"/>
+      <w:r>
+        <w:t>) y punto final Ancho de lienzo</w:t>
+      </w:r>
+    </w:p>
+    <w:p>
+      <w:pPr>
+        <w:jc w:val="both"/>
+      </w:pPr>
+      <w:r>
+        <w:tab/>
+      </w:r>
+      <w:r>
+        <w:tab/>
+        <w:t>Dibujar puntos sobre línea</w:t>
+      </w:r>
+    </w:p>
+    <w:p>
+      <w:pPr>
+        <w:jc w:val="both"/>
+      </w:pPr>
+      <w:r>
+        <w:tab/>
+      </w:r>
+      <w:r>
+        <w:tab/>
+        <w:t>Repetir intercalando la aparición de los puntos en líneas de por medio</w:t>
+      </w:r>
+    </w:p>
+    <w:p>
+      <w:pPr>
+        <w:jc w:val="both"/>
+      </w:pPr>
+      <w:r>
+        <w:t>Diseño</w:t>
+      </w:r>
+    </w:p>
+    <w:tbl>
+      <w:tblPr>
+        <w:tblStyle w:val="Tablaconcuadrcula"/>
+        <w:tblW w:w="0" w:type="auto"/>
+        <w:tblLook w:val="04A0" w:firstRow="1" w:lastRow="0" w:firstColumn="1" w:lastColumn="0" w:noHBand="0" w:noVBand="1"/>
+      </w:tblPr>
+      <w:tblGrid>
+        <w:gridCol w:w="8730"/>
+      </w:tblGrid>
+      <w:tr>
+        <w:tc>
+          <w:tcPr>
+            <w:tcW w:w="8730" w:type="dxa"/>
+          </w:tcPr>
+          <w:p>
+            <w:pPr>
+              <w:jc w:val="both"/>
+            </w:pPr>
+            <w:r>
+              <w:t>Entidad: Dibujo</w:t>
+            </w:r>
+          </w:p>
+        </w:tc>
+      </w:tr>
+      <w:tr>
+        <w:tc>
+          <w:tcPr>
+            <w:tcW w:w="8730" w:type="dxa"/>
+          </w:tcPr>
+          <w:p>
+            <w:pPr>
+              <w:jc w:val="both"/>
+            </w:pPr>
+            <w:r>
+              <w:t>Variables</w:t>
+            </w:r>
+          </w:p>
+          <w:p>
+            <w:pPr>
+              <w:jc w:val="both"/>
+            </w:pPr>
+            <w:proofErr w:type="spellStart"/>
+            <w:r>
+              <w:t>lineaX</w:t>
+            </w:r>
+            <w:proofErr w:type="spellEnd"/>
+            <w:r>
+              <w:t xml:space="preserve">, </w:t>
+            </w:r>
+            <w:proofErr w:type="spellStart"/>
+            <w:r>
+              <w:t>lineaY</w:t>
+            </w:r>
+            <w:proofErr w:type="spellEnd"/>
+            <w:r>
+              <w:t xml:space="preserve">, </w:t>
+            </w:r>
+            <w:proofErr w:type="spellStart"/>
+            <w:r>
+              <w:t>puntoX</w:t>
+            </w:r>
+            <w:proofErr w:type="spellEnd"/>
+            <w:r>
+              <w:t xml:space="preserve">, </w:t>
+            </w:r>
+            <w:proofErr w:type="spellStart"/>
+            <w:r>
+              <w:t>puntoY</w:t>
+            </w:r>
+            <w:proofErr w:type="spellEnd"/>
+            <w:r>
+              <w:t>: enteros</w:t>
+            </w:r>
+          </w:p>
+          <w:p>
+            <w:pPr>
+              <w:jc w:val="both"/>
+            </w:pPr>
+            <w:proofErr w:type="spellStart"/>
+            <w:r>
+              <w:t>distanciaPunto</w:t>
+            </w:r>
+            <w:proofErr w:type="spellEnd"/>
+            <w:r>
+              <w:t>: entero</w:t>
+            </w:r>
+          </w:p>
+        </w:tc>
+      </w:tr>
+      <w:tr>
+        <w:tc>
+          <w:tcPr>
+            <w:tcW w:w="8730" w:type="dxa"/>
+          </w:tcPr>
+          <w:p>
+            <w:pPr>
+              <w:jc w:val="both"/>
+            </w:pPr>
+            <w:r>
+              <w:t xml:space="preserve">Nombre del programa </w:t>
+            </w:r>
+            <w:proofErr w:type="spellStart"/>
+            <w:r>
+              <w:t>Linea_circulo</w:t>
+            </w:r>
+            <w:proofErr w:type="spellEnd"/>
+          </w:p>
+          <w:p>
+            <w:pPr>
+              <w:jc w:val="both"/>
+            </w:pPr>
+            <w:r>
+              <w:t>Inicio</w:t>
+            </w:r>
+          </w:p>
+          <w:p>
+            <w:pPr>
+              <w:ind w:left="315"/>
+              <w:jc w:val="both"/>
+            </w:pPr>
+            <w:r>
+              <w:t>Definir lienzo (600,600)</w:t>
+            </w:r>
+          </w:p>
+          <w:p>
+            <w:pPr>
+              <w:ind w:left="315"/>
+              <w:jc w:val="both"/>
+            </w:pPr>
+            <w:r>
+              <w:t xml:space="preserve">Leer </w:t>
+            </w:r>
+            <w:proofErr w:type="spellStart"/>
+            <w:r>
+              <w:t>lineaX</w:t>
+            </w:r>
+            <w:proofErr w:type="spellEnd"/>
+          </w:p>
+          <w:p>
+            <w:pPr>
+              <w:ind w:left="315"/>
+              <w:jc w:val="both"/>
+            </w:pPr>
+            <w:r>
+              <w:t xml:space="preserve">Leer </w:t>
+            </w:r>
+            <w:proofErr w:type="spellStart"/>
+            <w:r>
+              <w:t>lineaY</w:t>
+            </w:r>
+            <w:proofErr w:type="spellEnd"/>
+          </w:p>
+          <w:p>
+            <w:pPr>
+              <w:ind w:left="315"/>
+              <w:jc w:val="both"/>
+            </w:pPr>
+            <w:r>
+              <w:t xml:space="preserve">Leer </w:t>
+            </w:r>
+            <w:proofErr w:type="spellStart"/>
+            <w:r>
+              <w:t>cirY</w:t>
+            </w:r>
+            <w:proofErr w:type="spellEnd"/>
+          </w:p>
+          <w:p>
+            <w:pPr>
+              <w:ind w:left="315"/>
+              <w:jc w:val="both"/>
+            </w:pPr>
+            <w:r>
+              <w:t xml:space="preserve">Leer </w:t>
+            </w:r>
+            <w:proofErr w:type="spellStart"/>
+            <w:r>
+              <w:t>distC</w:t>
+            </w:r>
+            <w:proofErr w:type="spellEnd"/>
+          </w:p>
+          <w:p>
+            <w:pPr>
+              <w:ind w:left="315"/>
+              <w:jc w:val="both"/>
+            </w:pPr>
+            <w:r>
+              <w:t>Hacer</w:t>
+            </w:r>
+          </w:p>
+          <w:p>
+            <w:pPr>
+              <w:ind w:left="740"/>
+              <w:jc w:val="both"/>
+            </w:pPr>
+            <w:proofErr w:type="spellStart"/>
+            <w:r>
+              <w:t>cirX</w:t>
+            </w:r>
+            <w:proofErr w:type="spellEnd"/>
+            <w:r>
+              <w:sym w:font="Wingdings" w:char="F0DF"/>
+            </w:r>
+            <w:proofErr w:type="spellStart"/>
+            <w:r>
+              <w:t>distC</w:t>
+            </w:r>
+            <w:proofErr w:type="spellEnd"/>
+          </w:p>
+          <w:p>
+            <w:pPr>
+              <w:ind w:left="740"/>
+              <w:jc w:val="both"/>
+            </w:pPr>
+            <w:r>
+              <w:t>hacer</w:t>
+            </w:r>
+          </w:p>
+          <w:p>
+            <w:pPr>
+              <w:ind w:left="1023"/>
+              <w:jc w:val="both"/>
+            </w:pPr>
+            <w:r>
+              <w:t>crear línea (</w:t>
+            </w:r>
+            <w:proofErr w:type="spellStart"/>
+            <w:proofErr w:type="gramStart"/>
+            <w:r>
+              <w:t>lineaX,lineaY</w:t>
+            </w:r>
+            <w:proofErr w:type="gramEnd"/>
+            <w:r>
+              <w:t>,anchoLienzo,lineaY</w:t>
+            </w:r>
+            <w:proofErr w:type="spellEnd"/>
+            <w:r>
+              <w:t>)</w:t>
+            </w:r>
+          </w:p>
+          <w:p>
+            <w:pPr>
+              <w:ind w:left="1023"/>
+              <w:jc w:val="both"/>
+            </w:pPr>
+            <w:r>
+              <w:t>crear circulo (</w:t>
+            </w:r>
+            <w:proofErr w:type="gramStart"/>
+            <w:r>
+              <w:t>cirX,cirY</w:t>
+            </w:r>
+            <w:proofErr w:type="gramEnd"/>
+            <w:r>
+              <w:t>,45,45)</w:t>
+            </w:r>
+          </w:p>
+          <w:p>
+            <w:pPr>
+              <w:ind w:left="1023"/>
+              <w:jc w:val="both"/>
+            </w:pPr>
+            <w:proofErr w:type="spellStart"/>
+            <w:r>
+              <w:t>cirX</w:t>
+            </w:r>
+            <w:proofErr w:type="spellEnd"/>
+            <w:r>
+              <w:sym w:font="Wingdings" w:char="F0DF"/>
+            </w:r>
+            <w:proofErr w:type="spellStart"/>
+            <w:r>
+              <w:t>distC</w:t>
+            </w:r>
+            <w:proofErr w:type="spellEnd"/>
+            <w:r>
+              <w:t>*2</w:t>
+            </w:r>
+          </w:p>
+          <w:p>
+            <w:pPr>
+              <w:ind w:left="740"/>
+              <w:jc w:val="both"/>
+            </w:pPr>
+            <w:r>
+              <w:t>mientras (</w:t>
+            </w:r>
+            <w:proofErr w:type="spellStart"/>
+            <w:r>
+              <w:t>cirX</w:t>
+            </w:r>
+            <w:proofErr w:type="spellEnd"/>
+            <w:r>
+              <w:t xml:space="preserve"> &lt; </w:t>
+            </w:r>
+            <w:proofErr w:type="spellStart"/>
+            <w:r>
+              <w:t>anchoLienzo</w:t>
+            </w:r>
+            <w:proofErr w:type="spellEnd"/>
+            <w:r>
+              <w:t>)</w:t>
+            </w:r>
+          </w:p>
+          <w:p>
+            <w:pPr>
+              <w:ind w:left="740"/>
+              <w:jc w:val="both"/>
+            </w:pPr>
+            <w:proofErr w:type="spellStart"/>
+            <w:r>
+              <w:t>lineaY</w:t>
+            </w:r>
+            <w:proofErr w:type="spellEnd"/>
+            <w:r>
+              <w:sym w:font="Wingdings" w:char="F0DF"/>
+            </w:r>
+            <w:r>
+              <w:t>lineaY+100</w:t>
+            </w:r>
+          </w:p>
+          <w:p>
+            <w:pPr>
+              <w:ind w:left="740"/>
+              <w:jc w:val="both"/>
+            </w:pPr>
+            <w:proofErr w:type="spellStart"/>
+            <w:r>
+              <w:t>cirY</w:t>
+            </w:r>
+            <w:proofErr w:type="spellEnd"/>
+            <w:r>
+              <w:sym w:font="Wingdings" w:char="F0DF"/>
+            </w:r>
+            <w:r>
+              <w:t>cirY+200</w:t>
+            </w:r>
+          </w:p>
+          <w:p>
+            <w:pPr>
+              <w:ind w:left="315"/>
+              <w:jc w:val="both"/>
+            </w:pPr>
+            <w:r>
+              <w:t>mientras (</w:t>
+            </w:r>
+            <w:proofErr w:type="spellStart"/>
+            <w:r>
+              <w:t>lineaY</w:t>
+            </w:r>
+            <w:proofErr w:type="spellEnd"/>
+            <w:r>
+              <w:t xml:space="preserve"> &lt; </w:t>
+            </w:r>
+            <w:proofErr w:type="spellStart"/>
+            <w:r>
+              <w:t>alturaLienzo</w:t>
+            </w:r>
+            <w:proofErr w:type="spellEnd"/>
+            <w:r>
+              <w:t>)</w:t>
+            </w:r>
+          </w:p>
+          <w:p>
+            <w:pPr>
+              <w:jc w:val="both"/>
+            </w:pPr>
+            <w:proofErr w:type="spellStart"/>
+            <w:r>
+              <w:t>finsi</w:t>
+            </w:r>
+            <w:proofErr w:type="spellEnd"/>
+          </w:p>
+        </w:tc>
+      </w:tr>
+    </w:tbl>
+    <w:p>
+      <w:pPr>
+        <w:jc w:val="both"/>
+      </w:pPr>
+    </w:p>
+    <w:p>
+      <w:pPr>
+        <w:jc w:val="both"/>
+      </w:pPr>
+      <w:r>
+        <w:lastRenderedPageBreak/>
+        <w:t>Código en Processing</w:t>
+      </w:r>
+    </w:p>
+    <w:p>
+      <w:pPr>
+        <w:jc w:val="both"/>
+      </w:pPr>
+      <w:bookmarkStart w:id="0" w:name="_GoBack"/>
+      <w:bookmarkEnd w:id="0"/>
+    </w:p>
+    <w:p>
+      <w:pPr>
+        <w:jc w:val="both"/>
+      </w:pPr>
+      <w:r>
+        <w:drawing>
+          <wp:inline distT="0" distB="0" distL="0" distR="0" wp14:anchorId="759953A2" wp14:editId="35F6499E">
+            <wp:extent cx="3432517" cy="3193317"/>
+            <wp:effectExtent l="0" t="0" r="0" b="7620"/>
+            <wp:docPr id="36" name="Imagen 36"/>
+            <wp:cNvGraphicFramePr>
+              <a:graphicFrameLocks xmlns:a="http://schemas.openxmlformats.org/drawingml/2006/main" noChangeAspect="1"/>
+            </wp:cNvGraphicFramePr>
+            <a:graphic xmlns:a="http://schemas.openxmlformats.org/drawingml/2006/main">
+              <a:graphicData uri="http://schemas.openxmlformats.org/drawingml/2006/picture">
+                <pic:pic xmlns:pic="http://schemas.openxmlformats.org/drawingml/2006/picture">
+                  <pic:nvPicPr>
+                    <pic:cNvPr id="1" name=""/>
+                    <pic:cNvPicPr/>
+                  </pic:nvPicPr>
+                  <pic:blipFill>
+                    <a:blip r:embed="rId44"/>
+                    <a:stretch>
+                      <a:fillRect/>
+                    </a:stretch>
+                  </pic:blipFill>
+                  <pic:spPr>
+                    <a:xfrm>
+                      <a:off x="0" y="0"/>
+                      <a:ext cx="3446362" cy="3206197"/>
+                    </a:xfrm>
+                    <a:prstGeom prst="rect">
+                      <a:avLst/>
+                    </a:prstGeom>
+                  </pic:spPr>
+                </pic:pic>
+              </a:graphicData>
+            </a:graphic>
+          </wp:inline>
+        </w:drawing>
+      </w:r>
+    </w:p>
     <w:sectPr>
-      <w:headerReference w:type="default" r:id="rId42"/>
+      <w:headerReference w:type="default" r:id="rId45"/>
       <w:pgSz w:w="11920" w:h="16840"/>
       <w:pgMar w:top="2160" w:right="1580" w:bottom="280" w:left="1600" w:header="716" w:footer="0" w:gutter="0"/>
       <w:cols w:space="720"/>

</xml_diff>